<commit_message>
aumente mi leccion aprendida de hoy
</commit_message>
<xml_diff>
--- a/Documentación/EntregaFinal/Fin/IntegracionManual.docx
+++ b/Documentación/EntregaFinal/Fin/IntegracionManual.docx
@@ -1,6 +1,6 @@
 
 <file path=word/document.xml><?xml version="1.0" encoding="utf-8"?>
-<w:document xmlns:wpc="http://schemas.microsoft.com/office/word/2010/wordprocessingCanvas" xmlns:mc="http://schemas.openxmlformats.org/markup-compatibility/2006" xmlns:o="urn:schemas-microsoft-com:office:office" xmlns:r="http://schemas.openxmlformats.org/officeDocument/2006/relationships" xmlns:m="http://schemas.openxmlformats.org/officeDocument/2006/math" xmlns:v="urn:schemas-microsoft-com:vml" xmlns:wp14="http://schemas.microsoft.com/office/word/2010/wordprocessingDrawing" xmlns:wp="http://schemas.openxmlformats.org/drawingml/2006/wordprocessingDrawing" xmlns:w10="urn:schemas-microsoft-com:office:word" xmlns:w="http://schemas.openxmlformats.org/wordprocessingml/2006/main" xmlns:w14="http://schemas.microsoft.com/office/word/2010/wordml" xmlns:wpg="http://schemas.microsoft.com/office/word/2010/wordprocessingGroup" xmlns:wpi="http://schemas.microsoft.com/office/word/2010/wordprocessingInk" xmlns:wne="http://schemas.microsoft.com/office/word/2006/wordml" xmlns:wps="http://schemas.microsoft.com/office/word/2010/wordprocessingShape" mc:Ignorable="w14 wp14">
+<w:document xmlns:wpc="http://schemas.microsoft.com/office/word/2010/wordprocessingCanvas" xmlns:mc="http://schemas.openxmlformats.org/markup-compatibility/2006" xmlns:o="urn:schemas-microsoft-com:office:office" xmlns:r="http://schemas.openxmlformats.org/officeDocument/2006/relationships" xmlns:m="http://schemas.openxmlformats.org/officeDocument/2006/math" xmlns:v="urn:schemas-microsoft-com:vml" xmlns:wp14="http://schemas.microsoft.com/office/word/2010/wordprocessingDrawing" xmlns:wp="http://schemas.openxmlformats.org/drawingml/2006/wordprocessingDrawing" xmlns:w10="urn:schemas-microsoft-com:office:word" xmlns:w="http://schemas.openxmlformats.org/wordprocessingml/2006/main" xmlns:w14="http://schemas.microsoft.com/office/word/2010/wordml" xmlns:w15="http://schemas.microsoft.com/office/word/2012/wordml" xmlns:wpg="http://schemas.microsoft.com/office/word/2010/wordprocessingGroup" xmlns:wpi="http://schemas.microsoft.com/office/word/2010/wordprocessingInk" xmlns:wne="http://schemas.microsoft.com/office/word/2006/wordml" xmlns:wps="http://schemas.microsoft.com/office/word/2010/wordprocessingShape" mc:Ignorable="w14 w15 wp14">
   <w:body>
     <w:sdt>
       <w:sdtPr>
@@ -178,7 +178,7 @@
               </mc:Choice>
               <mc:Fallback>
                 <w:pict>
-                  <v:shapetype id="_x0000_t202" coordsize="21600,21600" o:spt="202" path="m,l,21600r21600,l21600,xe">
+                  <v:shapetype w14:anchorId="393E94ED" id="_x0000_t202" coordsize="21600,21600" o:spt="202" path="m,l,21600r21600,l21600,xe">
                     <v:stroke joinstyle="miter"/>
                     <v:path gradientshapeok="t" o:connecttype="rect"/>
                   </v:shapetype>
@@ -586,7 +586,7 @@
               </mc:Choice>
               <mc:Fallback>
                 <w:pict>
-                  <v:group id="Grupo 125" o:spid="_x0000_s1027" style="position:absolute;margin-left:0;margin-top:0;width:540pt;height:556.55pt;z-index:-251662336;mso-width-percent:1154;mso-height-percent:670;mso-top-percent:45;mso-position-horizontal:center;mso-position-horizontal-relative:margin;mso-position-vertical-relative:page;mso-width-percent:1154;mso-height-percent:670;mso-top-percent:45;mso-width-relative:margin" coordsize="55613,54044" o:gfxdata="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">
+                  <v:group w14:anchorId="122247AD" id="Grupo 125" o:spid="_x0000_s1027" style="position:absolute;margin-left:0;margin-top:0;width:540pt;height:556.55pt;z-index:-251662336;mso-width-percent:1154;mso-height-percent:670;mso-top-percent:45;mso-position-horizontal:center;mso-position-horizontal-relative:margin;mso-position-vertical-relative:page;mso-width-percent:1154;mso-height-percent:670;mso-top-percent:45;mso-width-relative:margin" coordsize="55613,54044" o:gfxdata="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">
                     <o:lock v:ext="edit" aspectratio="t"/>
                     <v:shape id="Forma libre 10" o:spid="_x0000_s1028" style="position:absolute;width:55575;height:54044;visibility:visible;mso-wrap-style:square;v-text-anchor:bottom" coordsize="720,700" o:spt="100" o:gfxdata="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" adj="-11796480,,5400" path="m,c,644,,644,,644v23,6,62,14,113,21c250,685,476,700,720,644v,-27,,-27,,-27c720,,720,,720,,,,,,,e" fillcolor="#2d69b5 [2578]" stroked="f">
                       <v:fill color2="#091525 [962]" rotate="t" focusposition=".5,.5" focussize="" focus="100%" type="gradientRadial"/>
@@ -774,7 +774,7 @@
               </mc:Choice>
               <mc:Fallback>
                 <w:pict>
-                  <v:rect id="Rectángulo 130" o:spid="_x0000_s1030" style="position:absolute;margin-left:-4.4pt;margin-top:0;width:46.8pt;height:77.75pt;z-index:251656192;visibility:visible;mso-wrap-style:square;mso-width-percent:76;mso-height-percent:98;mso-top-percent:23;mso-wrap-distance-left:9pt;mso-wrap-distance-top:0;mso-wrap-distance-right:9pt;mso-wrap-distance-bottom:0;mso-position-horizontal:right;mso-position-horizontal-relative:margin;mso-position-vertical-relative:page;mso-width-percent:76;mso-height-percent:98;mso-top-percent:23;mso-width-relative:page;mso-height-relative:page;v-text-anchor:bottom" o:gfxdata="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" fillcolor="#4f81bd [3204]" stroked="f" strokeweight="2pt">
+                  <v:rect w14:anchorId="3B91FEE0" id="Rectángulo 130" o:spid="_x0000_s1030" style="position:absolute;margin-left:-4.4pt;margin-top:0;width:46.8pt;height:77.75pt;z-index:251656192;visibility:visible;mso-wrap-style:square;mso-width-percent:76;mso-height-percent:98;mso-top-percent:23;mso-wrap-distance-left:9pt;mso-wrap-distance-top:0;mso-wrap-distance-right:9pt;mso-wrap-distance-bottom:0;mso-position-horizontal:right;mso-position-horizontal-relative:margin;mso-position-vertical-relative:page;mso-width-percent:76;mso-height-percent:98;mso-top-percent:23;mso-width-relative:page;mso-height-relative:page;v-text-anchor:bottom" o:gfxdata="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" fillcolor="#4f81bd [3204]" stroked="f" strokeweight="2pt">
                     <v:path arrowok="t"/>
                     <o:lock v:ext="edit" aspectratio="t"/>
                     <v:textbox inset="3.6pt,,3.6pt">
@@ -1641,29 +1641,17 @@
       </w:sdtContent>
     </w:sdt>
     <w:p>
-      <w:hyperlink r:id="rId10" w:history="1">
+      <w:hyperlink r:id="rId9" w:history="1">
         <w:r>
           <w:rPr>
             <w:rStyle w:val="Hipervnculo"/>
           </w:rPr>
-          <w:t>Apé</w:t>
-        </w:r>
-        <w:r>
-          <w:rPr>
-            <w:rStyle w:val="Hipervnculo"/>
-          </w:rPr>
-          <w:t>n</w:t>
-        </w:r>
-        <w:r>
-          <w:rPr>
-            <w:rStyle w:val="Hipervnculo"/>
-          </w:rPr>
-          <w:t>dice A</w:t>
+          <w:t>Apéndice A</w:t>
         </w:r>
       </w:hyperlink>
     </w:p>
     <w:p>
-      <w:hyperlink r:id="rId11" w:history="1">
+      <w:hyperlink r:id="rId10" w:history="1">
         <w:r>
           <w:rPr>
             <w:rStyle w:val="Hipervnculo"/>
@@ -1677,19 +1665,17 @@
       <w:r>
         <w:br w:type="page"/>
       </w:r>
-      <w:bookmarkStart w:id="0" w:name="_GoBack"/>
-      <w:bookmarkEnd w:id="0"/>
     </w:p>
     <w:p/>
     <w:p>
       <w:pPr>
         <w:pStyle w:val="Ttulo1"/>
       </w:pPr>
-      <w:bookmarkStart w:id="1" w:name="_Toc420667829"/>
+      <w:bookmarkStart w:id="0" w:name="_Toc420667829"/>
       <w:r>
         <w:t>Problemática del proyecto.</w:t>
       </w:r>
-      <w:bookmarkEnd w:id="1"/>
+      <w:bookmarkEnd w:id="0"/>
     </w:p>
     <w:p>
       <w:pPr>
@@ -2019,14 +2005,14 @@
           <w:lang w:val="es-ES_tradnl"/>
         </w:rPr>
       </w:pPr>
-      <w:bookmarkStart w:id="2" w:name="_Toc420667830"/>
+      <w:bookmarkStart w:id="1" w:name="_Toc420667830"/>
       <w:r>
         <w:rPr>
           <w:lang w:val="es-ES_tradnl"/>
         </w:rPr>
         <w:t>Calculo Puntos de Caso de Uso</w:t>
       </w:r>
-      <w:bookmarkEnd w:id="2"/>
+      <w:bookmarkEnd w:id="1"/>
     </w:p>
     <w:p>
       <w:pPr>
@@ -2194,25 +2180,7 @@
                 <w:color w:val="000000"/>
                 <w:lang w:eastAsia="es-MX"/>
               </w:rPr>
-              <w:t xml:space="preserve">Núm. </w:t>
-            </w:r>
-            <w:proofErr w:type="spellStart"/>
-            <w:r>
-              <w:rPr>
-                <w:rFonts w:ascii="Calibri" w:eastAsia="Times New Roman" w:hAnsi="Calibri" w:cs="Calibri"/>
-                <w:color w:val="000000"/>
-                <w:lang w:eastAsia="es-MX"/>
-              </w:rPr>
-              <w:t>Transac</w:t>
-            </w:r>
-            <w:proofErr w:type="spellEnd"/>
-            <w:r>
-              <w:rPr>
-                <w:rFonts w:ascii="Calibri" w:eastAsia="Times New Roman" w:hAnsi="Calibri" w:cs="Calibri"/>
-                <w:color w:val="000000"/>
-                <w:lang w:eastAsia="es-MX"/>
-              </w:rPr>
-              <w:t>.</w:t>
+              <w:t>Núm. Transac.</w:t>
             </w:r>
           </w:p>
         </w:tc>
@@ -2852,29 +2820,7 @@
                 <w:szCs w:val="20"/>
                 <w:lang w:eastAsia="es-MX"/>
               </w:rPr>
-              <w:t xml:space="preserve">Procesamiento </w:t>
-            </w:r>
-            <w:proofErr w:type="spellStart"/>
-            <w:r>
-              <w:rPr>
-                <w:rFonts w:ascii="Arial" w:eastAsia="Times New Roman" w:hAnsi="Arial" w:cs="Arial"/>
-                <w:color w:val="000000"/>
-                <w:sz w:val="20"/>
-                <w:szCs w:val="20"/>
-                <w:lang w:eastAsia="es-MX"/>
-              </w:rPr>
-              <w:t>Cotizacion</w:t>
-            </w:r>
-            <w:proofErr w:type="spellEnd"/>
-            <w:r>
-              <w:rPr>
-                <w:rFonts w:ascii="Arial" w:eastAsia="Times New Roman" w:hAnsi="Arial" w:cs="Arial"/>
-                <w:color w:val="000000"/>
-                <w:sz w:val="20"/>
-                <w:szCs w:val="20"/>
-                <w:lang w:eastAsia="es-MX"/>
-              </w:rPr>
-              <w:t xml:space="preserve"> </w:t>
+              <w:t xml:space="preserve">Procesamiento Cotizacion </w:t>
             </w:r>
           </w:p>
         </w:tc>
@@ -3228,20 +3174,8 @@
                 <w:szCs w:val="20"/>
                 <w:lang w:eastAsia="es-MX"/>
               </w:rPr>
-              <w:t xml:space="preserve">Registro </w:t>
-            </w:r>
-            <w:proofErr w:type="spellStart"/>
-            <w:r>
-              <w:rPr>
-                <w:rFonts w:ascii="Arial" w:eastAsia="Times New Roman" w:hAnsi="Arial" w:cs="Arial"/>
-                <w:color w:val="000000"/>
-                <w:sz w:val="20"/>
-                <w:szCs w:val="20"/>
-                <w:lang w:eastAsia="es-MX"/>
-              </w:rPr>
-              <w:t>Mercancia</w:t>
-            </w:r>
-            <w:proofErr w:type="spellEnd"/>
+              <w:t>Registro Mercancia</w:t>
+            </w:r>
           </w:p>
         </w:tc>
         <w:tc>
@@ -3594,20 +3528,8 @@
                 <w:szCs w:val="20"/>
                 <w:lang w:eastAsia="es-MX"/>
               </w:rPr>
-              <w:t xml:space="preserve">Registro Pago </w:t>
-            </w:r>
-            <w:proofErr w:type="spellStart"/>
-            <w:r>
-              <w:rPr>
-                <w:rFonts w:ascii="Arial" w:eastAsia="Times New Roman" w:hAnsi="Arial" w:cs="Arial"/>
-                <w:color w:val="000000"/>
-                <w:sz w:val="20"/>
-                <w:szCs w:val="20"/>
-                <w:lang w:eastAsia="es-MX"/>
-              </w:rPr>
-              <w:t>Provedores</w:t>
-            </w:r>
-            <w:proofErr w:type="spellEnd"/>
+              <w:t>Registro Pago Provedores</w:t>
+            </w:r>
           </w:p>
         </w:tc>
         <w:tc>
@@ -4137,20 +4059,8 @@
                 <w:szCs w:val="20"/>
                 <w:lang w:eastAsia="es-MX"/>
               </w:rPr>
-              <w:t xml:space="preserve">Registro Pago en </w:t>
-            </w:r>
-            <w:proofErr w:type="spellStart"/>
-            <w:r>
-              <w:rPr>
-                <w:rFonts w:ascii="Arial" w:eastAsia="Times New Roman" w:hAnsi="Arial" w:cs="Arial"/>
-                <w:color w:val="000000"/>
-                <w:sz w:val="20"/>
-                <w:szCs w:val="20"/>
-                <w:lang w:eastAsia="es-MX"/>
-              </w:rPr>
-              <w:t>Linea</w:t>
-            </w:r>
-            <w:proofErr w:type="spellEnd"/>
+              <w:t>Registro Pago en Linea</w:t>
+            </w:r>
           </w:p>
         </w:tc>
         <w:tc>
@@ -4849,7 +4759,6 @@
                 <w:lang w:eastAsia="es-MX"/>
               </w:rPr>
             </w:pPr>
-            <w:proofErr w:type="spellStart"/>
             <w:r>
               <w:rPr>
                 <w:rFonts w:ascii="Arial" w:eastAsia="Times New Roman" w:hAnsi="Arial" w:cs="Arial"/>
@@ -4858,18 +4767,7 @@
                 <w:szCs w:val="20"/>
                 <w:lang w:eastAsia="es-MX"/>
               </w:rPr>
-              <w:t>Modificacion</w:t>
-            </w:r>
-            <w:proofErr w:type="spellEnd"/>
-            <w:r>
-              <w:rPr>
-                <w:rFonts w:ascii="Arial" w:eastAsia="Times New Roman" w:hAnsi="Arial" w:cs="Arial"/>
-                <w:color w:val="000000"/>
-                <w:sz w:val="20"/>
-                <w:szCs w:val="20"/>
-                <w:lang w:eastAsia="es-MX"/>
-              </w:rPr>
-              <w:t xml:space="preserve"> Estatus Empleado</w:t>
+              <w:t>Modificacion Estatus Empleado</w:t>
             </w:r>
           </w:p>
         </w:tc>
@@ -5038,7 +4936,6 @@
                 <w:lang w:eastAsia="es-MX"/>
               </w:rPr>
             </w:pPr>
-            <w:proofErr w:type="spellStart"/>
             <w:r>
               <w:rPr>
                 <w:rFonts w:ascii="Arial" w:eastAsia="Times New Roman" w:hAnsi="Arial" w:cs="Arial"/>
@@ -5047,18 +4944,7 @@
                 <w:szCs w:val="20"/>
                 <w:lang w:eastAsia="es-MX"/>
               </w:rPr>
-              <w:t>Modificacion</w:t>
-            </w:r>
-            <w:proofErr w:type="spellEnd"/>
-            <w:r>
-              <w:rPr>
-                <w:rFonts w:ascii="Arial" w:eastAsia="Times New Roman" w:hAnsi="Arial" w:cs="Arial"/>
-                <w:color w:val="000000"/>
-                <w:sz w:val="20"/>
-                <w:szCs w:val="20"/>
-                <w:lang w:eastAsia="es-MX"/>
-              </w:rPr>
-              <w:t xml:space="preserve"> Estatus Cliente</w:t>
+              <w:t>Modificacion Estatus Cliente</w:t>
             </w:r>
           </w:p>
         </w:tc>
@@ -5227,7 +5113,6 @@
                 <w:lang w:eastAsia="es-MX"/>
               </w:rPr>
             </w:pPr>
-            <w:proofErr w:type="spellStart"/>
             <w:r>
               <w:rPr>
                 <w:rFonts w:ascii="Arial" w:eastAsia="Times New Roman" w:hAnsi="Arial" w:cs="Arial"/>
@@ -5236,18 +5121,7 @@
                 <w:szCs w:val="20"/>
                 <w:lang w:eastAsia="es-MX"/>
               </w:rPr>
-              <w:t>Modificacion</w:t>
-            </w:r>
-            <w:proofErr w:type="spellEnd"/>
-            <w:r>
-              <w:rPr>
-                <w:rFonts w:ascii="Arial" w:eastAsia="Times New Roman" w:hAnsi="Arial" w:cs="Arial"/>
-                <w:color w:val="000000"/>
-                <w:sz w:val="20"/>
-                <w:szCs w:val="20"/>
-                <w:lang w:eastAsia="es-MX"/>
-              </w:rPr>
-              <w:t xml:space="preserve"> Estatus Proveedor</w:t>
+              <w:t>Modificacion Estatus Proveedor</w:t>
             </w:r>
           </w:p>
         </w:tc>
@@ -5416,7 +5290,6 @@
                 <w:lang w:eastAsia="es-MX"/>
               </w:rPr>
             </w:pPr>
-            <w:proofErr w:type="spellStart"/>
             <w:r>
               <w:rPr>
                 <w:rFonts w:ascii="Arial" w:eastAsia="Times New Roman" w:hAnsi="Arial" w:cs="Arial"/>
@@ -5425,18 +5298,7 @@
                 <w:szCs w:val="20"/>
                 <w:lang w:eastAsia="es-MX"/>
               </w:rPr>
-              <w:t>Eliminacion</w:t>
-            </w:r>
-            <w:proofErr w:type="spellEnd"/>
-            <w:r>
-              <w:rPr>
-                <w:rFonts w:ascii="Arial" w:eastAsia="Times New Roman" w:hAnsi="Arial" w:cs="Arial"/>
-                <w:color w:val="000000"/>
-                <w:sz w:val="20"/>
-                <w:szCs w:val="20"/>
-                <w:lang w:eastAsia="es-MX"/>
-              </w:rPr>
-              <w:t xml:space="preserve"> Empleado</w:t>
+              <w:t>Eliminacion Empleado</w:t>
             </w:r>
           </w:p>
         </w:tc>
@@ -5605,7 +5467,6 @@
                 <w:lang w:eastAsia="es-MX"/>
               </w:rPr>
             </w:pPr>
-            <w:proofErr w:type="spellStart"/>
             <w:r>
               <w:rPr>
                 <w:rFonts w:ascii="Arial" w:eastAsia="Times New Roman" w:hAnsi="Arial" w:cs="Arial"/>
@@ -5614,18 +5475,7 @@
                 <w:szCs w:val="20"/>
                 <w:lang w:eastAsia="es-MX"/>
               </w:rPr>
-              <w:t>Eliminacion</w:t>
-            </w:r>
-            <w:proofErr w:type="spellEnd"/>
-            <w:r>
-              <w:rPr>
-                <w:rFonts w:ascii="Arial" w:eastAsia="Times New Roman" w:hAnsi="Arial" w:cs="Arial"/>
-                <w:color w:val="000000"/>
-                <w:sz w:val="20"/>
-                <w:szCs w:val="20"/>
-                <w:lang w:eastAsia="es-MX"/>
-              </w:rPr>
-              <w:t xml:space="preserve"> Cliente</w:t>
+              <w:t>Eliminacion Cliente</w:t>
             </w:r>
           </w:p>
         </w:tc>
@@ -5794,7 +5644,6 @@
                 <w:lang w:eastAsia="es-MX"/>
               </w:rPr>
             </w:pPr>
-            <w:proofErr w:type="spellStart"/>
             <w:r>
               <w:rPr>
                 <w:rFonts w:ascii="Arial" w:eastAsia="Times New Roman" w:hAnsi="Arial" w:cs="Arial"/>
@@ -5803,18 +5652,7 @@
                 <w:szCs w:val="20"/>
                 <w:lang w:eastAsia="es-MX"/>
               </w:rPr>
-              <w:t>Eliminacion</w:t>
-            </w:r>
-            <w:proofErr w:type="spellEnd"/>
-            <w:r>
-              <w:rPr>
-                <w:rFonts w:ascii="Arial" w:eastAsia="Times New Roman" w:hAnsi="Arial" w:cs="Arial"/>
-                <w:color w:val="000000"/>
-                <w:sz w:val="20"/>
-                <w:szCs w:val="20"/>
-                <w:lang w:eastAsia="es-MX"/>
-              </w:rPr>
-              <w:t xml:space="preserve"> Proveedor</w:t>
+              <w:t>Eliminacion Proveedor</w:t>
             </w:r>
           </w:p>
         </w:tc>
@@ -11741,22 +11579,8 @@
                 <w:szCs w:val="16"/>
                 <w:lang w:eastAsia="es-MX"/>
               </w:rPr>
-              <w:t>Factor Am-</w:t>
-            </w:r>
-            <w:proofErr w:type="spellStart"/>
-            <w:r>
-              <w:rPr>
-                <w:rFonts w:ascii="Arial" w:eastAsia="Times New Roman" w:hAnsi="Arial" w:cs="Arial"/>
-                <w:b/>
-                <w:bCs/>
-                <w:color w:val="000000"/>
-                <w:sz w:val="16"/>
-                <w:szCs w:val="16"/>
-                <w:lang w:eastAsia="es-MX"/>
-              </w:rPr>
-              <w:t>biental</w:t>
-            </w:r>
-            <w:proofErr w:type="spellEnd"/>
+              <w:t>Factor Am-biental</w:t>
+            </w:r>
           </w:p>
         </w:tc>
         <w:tc>
@@ -14767,14 +14591,14 @@
           <w:lang w:val="es-ES_tradnl"/>
         </w:rPr>
       </w:pPr>
-      <w:bookmarkStart w:id="3" w:name="_Toc420667831"/>
+      <w:bookmarkStart w:id="2" w:name="_Toc420667831"/>
       <w:r>
         <w:rPr>
           <w:lang w:val="es-ES_tradnl"/>
         </w:rPr>
         <w:t>Justificación uso de metodología SCRUM</w:t>
       </w:r>
-      <w:bookmarkEnd w:id="3"/>
+      <w:bookmarkEnd w:id="2"/>
     </w:p>
     <w:p>
       <w:pPr>
@@ -14862,17 +14686,7 @@
           <w:szCs w:val="24"/>
           <w:lang w:val="es-ES_tradnl"/>
         </w:rPr>
-        <w:t xml:space="preserve">e nos permite replantear </w:t>
-      </w:r>
-      <w:proofErr w:type="spellStart"/>
-      <w:r>
-        <w:rPr>
-          <w:rFonts w:ascii="Arial" w:hAnsi="Arial" w:cs="Arial"/>
-          <w:sz w:val="24"/>
-          <w:szCs w:val="24"/>
-          <w:lang w:val="es-ES_tradnl"/>
-        </w:rPr>
-        <w:t>sprint</w:t>
+        <w:t>e nos permite replantear sprint</w:t>
       </w:r>
       <w:r>
         <w:rPr>
@@ -14881,17 +14695,7 @@
           <w:szCs w:val="24"/>
           <w:lang w:val="es-ES_tradnl"/>
         </w:rPr>
-        <w:t>s</w:t>
-      </w:r>
-      <w:proofErr w:type="spellEnd"/>
-      <w:r>
-        <w:rPr>
-          <w:rFonts w:ascii="Arial" w:hAnsi="Arial" w:cs="Arial"/>
-          <w:sz w:val="24"/>
-          <w:szCs w:val="24"/>
-          <w:lang w:val="es-ES_tradnl"/>
-        </w:rPr>
-        <w:t xml:space="preserve"> (pequeñas entregas) conforme al desempeño que estamos obteniendo, así como a las fechas planteadas.   </w:t>
+        <w:t xml:space="preserve">s (pequeñas entregas) conforme al desempeño que estamos obteniendo, así como a las fechas planteadas.   </w:t>
       </w:r>
     </w:p>
     <w:p>
@@ -15020,14 +14824,14 @@
           <w:lang w:val="es-ES_tradnl"/>
         </w:rPr>
       </w:pPr>
-      <w:bookmarkStart w:id="4" w:name="_Toc420667832"/>
+      <w:bookmarkStart w:id="3" w:name="_Toc420667832"/>
       <w:r>
         <w:rPr>
           <w:lang w:val="es-ES_tradnl"/>
         </w:rPr>
         <w:t>Planeación</w:t>
       </w:r>
-      <w:bookmarkEnd w:id="4"/>
+      <w:bookmarkEnd w:id="3"/>
     </w:p>
     <w:p>
       <w:pPr>
@@ -15564,7 +15368,7 @@
       <w:pPr>
         <w:pStyle w:val="Ttulo1"/>
       </w:pPr>
-      <w:bookmarkStart w:id="5" w:name="_Toc420667833"/>
+      <w:bookmarkStart w:id="4" w:name="_Toc420667833"/>
       <w:r>
         <w:lastRenderedPageBreak/>
         <w:t>Lista</w:t>
@@ -15581,7 +15385,7 @@
       <w:r>
         <w:t>Uso</w:t>
       </w:r>
-      <w:bookmarkEnd w:id="5"/>
+      <w:bookmarkEnd w:id="4"/>
       <w:r>
         <w:t xml:space="preserve"> </w:t>
       </w:r>
@@ -15914,12 +15718,12 @@
       <w:pPr>
         <w:pStyle w:val="Ttulo1"/>
       </w:pPr>
-      <w:bookmarkStart w:id="6" w:name="_Toc420667834"/>
+      <w:bookmarkStart w:id="5" w:name="_Toc420667834"/>
       <w:r>
         <w:lastRenderedPageBreak/>
         <w:t>Historias de Usuario</w:t>
       </w:r>
-      <w:bookmarkEnd w:id="6"/>
+      <w:bookmarkEnd w:id="5"/>
     </w:p>
     <w:p>
       <w:pPr>
@@ -17199,14 +17003,14 @@
           <w:lang w:val="es-ES_tradnl"/>
         </w:rPr>
       </w:pPr>
-      <w:bookmarkStart w:id="7" w:name="_Toc420667835"/>
+      <w:bookmarkStart w:id="6" w:name="_Toc420667835"/>
       <w:r>
         <w:rPr>
           <w:lang w:val="es-ES_tradnl"/>
         </w:rPr>
         <w:t>Pruebas</w:t>
       </w:r>
-      <w:bookmarkEnd w:id="7"/>
+      <w:bookmarkEnd w:id="6"/>
     </w:p>
     <w:p>
       <w:pPr>
@@ -17452,8 +17256,8 @@
           <w:lang w:val="es-ES_tradnl"/>
         </w:rPr>
       </w:pPr>
-      <w:bookmarkStart w:id="8" w:name="_Toc420657992"/>
-      <w:bookmarkStart w:id="9" w:name="_Toc420667836"/>
+      <w:bookmarkStart w:id="7" w:name="_Toc420657992"/>
+      <w:bookmarkStart w:id="8" w:name="_Toc420667836"/>
       <w:r>
         <w:rPr>
           <w:lang w:val="es-ES_tradnl"/>
@@ -17461,8 +17265,8 @@
         <w:lastRenderedPageBreak/>
         <w:t>Conclusión</w:t>
       </w:r>
+      <w:bookmarkEnd w:id="7"/>
       <w:bookmarkEnd w:id="8"/>
-      <w:bookmarkEnd w:id="9"/>
     </w:p>
     <w:p>
       <w:pPr>
@@ -17528,27 +17332,7 @@
           <w:szCs w:val="24"/>
           <w:lang w:val="es-ES_tradnl"/>
         </w:rPr>
-        <w:t xml:space="preserve">El uso de la metodología de desarrollo ágil SCRUM es buena, pero con la dificultad cuando se trata de realizar documentación, ya que al ser una metodología ágil, no lo requiere tanto, pero al final si es </w:t>
-      </w:r>
-      <w:proofErr w:type="spellStart"/>
-      <w:r>
-        <w:rPr>
-          <w:rFonts w:ascii="Arial" w:hAnsi="Arial" w:cs="Arial"/>
-          <w:sz w:val="24"/>
-          <w:szCs w:val="24"/>
-          <w:lang w:val="es-ES_tradnl"/>
-        </w:rPr>
-        <w:t>mu</w:t>
-      </w:r>
-      <w:proofErr w:type="spellEnd"/>
-      <w:r>
-        <w:rPr>
-          <w:rFonts w:ascii="Arial" w:hAnsi="Arial" w:cs="Arial"/>
-          <w:sz w:val="24"/>
-          <w:szCs w:val="24"/>
-          <w:lang w:val="es-ES_tradnl"/>
-        </w:rPr>
-        <w:t xml:space="preserve"> necesaria</w:t>
+        <w:t>El uso de la metodología de desarrollo ágil SCRUM es buena, pero con la dificultad cuando se trata de realizar documentación, ya que al ser una metodología ágil, no lo requiere tanto, pero al final si es mu necesaria</w:t>
       </w:r>
     </w:p>
     <w:p>
@@ -17575,7 +17359,7 @@
           <w:lang w:val="es-ES_tradnl"/>
         </w:rPr>
       </w:pPr>
-      <w:bookmarkStart w:id="10" w:name="_Toc420667837"/>
+      <w:bookmarkStart w:id="9" w:name="_Toc420667837"/>
       <w:r>
         <w:rPr>
           <w:lang w:val="es-ES_tradnl"/>
@@ -17583,7 +17367,7 @@
         <w:lastRenderedPageBreak/>
         <w:t>Lecciones Aprendidas</w:t>
       </w:r>
-      <w:bookmarkEnd w:id="10"/>
+      <w:bookmarkEnd w:id="9"/>
     </w:p>
     <w:p>
       <w:pPr>
@@ -17599,23 +17383,17 @@
     </w:p>
     <w:p>
       <w:r>
-        <w:t xml:space="preserve">Ha llegado el final del curso y con ello me llevo un aprendizaje para continuar con mi carrera. A lo largo del curso aprendimos los tipos de estimación que hay para realizar un proyecto de software, desde una línea de código hasta la decisión por experiencia de los miembros del equipo, también se puedo ver las diferentes metodologías con que trabajan los equipos de desarrollo y aprendí mucho sobre la metodología </w:t>
+        <w:t>Ha llegado el final del curso y con ello me llevo un aprendizaje para continuar con mi carrera. A lo largo del curso aprendimos los tipos de estimación que hay para realizar un proyecto de software, desde una línea de código hasta la decisión por experiencia de los miembros del equipo, también se puedo ver las diferentes metodologías con que trabajan los equipos de desarrollo y aprendí mucho sobre la metodología Scrum que para mí era la primera vez que escuchaba sobre ella, la forma de trabajar en administración de proyectos fue muy buena, ya que a diferencia de ingeniería de software I y II aprendimos que sino planeamos las cosas nunca vamos a poder hacerlas como, debe serlo. Sobre todo hubo un aprendizaje en nuevas técnicas y lenguajes de programación y coordinación de equipo, también el cómo es importante llevar reportes de avances para cualquier proyecto, ya que con ello, se lleva un control de lo que se está realizando y el ritmo que se lleva con el proyecto, además el trabajar con un repositorio como github fue una experiencia satisfactoria porque nunca había trabajado con algo así donde puedas ver el código del programador y de ser necesario ayudarlo, y los miembros del equipo pueden trabajar sobre el mismo y ahora conozco toda la documentación que conlleva un proyecto de software y el duro trabajo que es la administración, cuando yo siempre para programar me aventaba a lo bruto sin prototipos ni listas de requerimientos. También  de todo esto aprendí que la planeación es el paso principal para todo inicio porque si no tienes una buena planeación, no vas a tener un buen desarrollo de las actividades.</w:t>
       </w:r>
-      <w:proofErr w:type="spellStart"/>
+    </w:p>
+    <w:p>
       <w:r>
-        <w:t>Scrum</w:t>
+        <w:t>En la práctica de exposición y presentación del proyecto, fue una experiencia muy buena ya que aprendí a cómo hablar frente a un cliente que no sabe de tecnología o programación, pero que se debe convencer, hubo muchos consejos sobre cómo tomar la estimación de tiempo y dinero, de no darlas hasta no tener en claro el tamaño de la empresa, además de saber un poco sobre cómo</w:t>
       </w:r>
-      <w:proofErr w:type="spellEnd"/>
+      <w:bookmarkStart w:id="10" w:name="_GoBack"/>
+      <w:bookmarkEnd w:id="10"/>
       <w:r>
-        <w:t xml:space="preserve"> que para mí era la primera vez que escuchaba sobre ella, la forma de trabajar en administración de proyectos fue muy buena, ya que a diferencia de ingeniería de software I y II aprendimos que sino planeamos las cosas nunca vamos a poder hacerlas como, debe serlo. Sobre todo hubo un aprendizaje en nuevas técnicas y lenguajes de programación y coordinación de equipo, también el cómo es importante llevar reportes de avances para cualquier proyecto, ya que con ello, se lleva un control de lo que se está realizando y el ritmo que se lleva con el proyecto, además el trabajar con un repositorio como </w:t>
-      </w:r>
-      <w:proofErr w:type="spellStart"/>
-      <w:r>
-        <w:t>github</w:t>
-      </w:r>
-      <w:proofErr w:type="spellEnd"/>
-      <w:r>
-        <w:t xml:space="preserve"> fue una experiencia satisfactoria porque nunca había trabajado con algo así donde puedas ver el código del programador y de ser necesario ayudarlo, y los miembros del equipo pueden trabajar sobre el mismo y ahora conozco toda la documentación que conlleva un proyecto de software y el duro trabajo que es la administración, cuando yo siempre para programar me aventaba a lo bruto sin prototipos ni listas de requerimientos. También  de todo esto aprendí que la planeación es el paso principal para todo inicio porque si no tienes una buena planeación, no vas a tener un buen desarrollo de las actividades.</w:t>
+        <w:t xml:space="preserve"> actúan algunos directores de empresa</w:t>
       </w:r>
     </w:p>
     <w:p/>
@@ -17730,7 +17508,6 @@
         <w:jc w:val="both"/>
       </w:pPr>
       <w:r>
-        <w:lastRenderedPageBreak/>
         <w:t>Julián Alberto Aguilar Sandoval</w:t>
       </w:r>
     </w:p>
@@ -17852,7 +17629,6 @@
         </w:tabs>
       </w:pPr>
       <w:r>
-        <w:lastRenderedPageBreak/>
         <w:t xml:space="preserve">Héctor Villa García </w:t>
       </w:r>
     </w:p>
@@ -20553,21 +20329,12 @@
                 <w:bCs/>
               </w:rPr>
             </w:pPr>
-            <w:proofErr w:type="spellStart"/>
             <w:r>
               <w:rPr>
                 <w:b/>
                 <w:bCs/>
               </w:rPr>
-              <w:t>Resúmen</w:t>
-            </w:r>
-            <w:proofErr w:type="spellEnd"/>
-            <w:r>
-              <w:rPr>
-                <w:b/>
-                <w:bCs/>
-              </w:rPr>
-              <w:t xml:space="preserve"> de la </w:t>
+              <w:t xml:space="preserve">Resúmen de la </w:t>
             </w:r>
             <w:r>
               <w:rPr>
@@ -21396,7 +21163,7 @@
                           </pic:cNvPicPr>
                         </pic:nvPicPr>
                         <pic:blipFill rotWithShape="1">
-                          <a:blip r:embed="rId12" cstate="print">
+                          <a:blip r:embed="rId11" cstate="print">
                             <a:extLst>
                               <a:ext uri="{28A0092B-C50C-407E-A947-70E740481C1C}">
                                 <a14:useLocalDpi xmlns:a14="http://schemas.microsoft.com/office/drawing/2010/main" val="0"/>
@@ -21498,7 +21265,7 @@
                           </pic:cNvPicPr>
                         </pic:nvPicPr>
                         <pic:blipFill rotWithShape="1">
-                          <a:blip r:embed="rId13" cstate="print">
+                          <a:blip r:embed="rId12" cstate="print">
                             <a:extLst>
                               <a:ext uri="{28A0092B-C50C-407E-A947-70E740481C1C}">
                                 <a14:useLocalDpi xmlns:a14="http://schemas.microsoft.com/office/drawing/2010/main" val="0"/>
@@ -21601,7 +21368,7 @@
                           </pic:cNvPicPr>
                         </pic:nvPicPr>
                         <pic:blipFill rotWithShape="1">
-                          <a:blip r:embed="rId14" cstate="print">
+                          <a:blip r:embed="rId13" cstate="print">
                             <a:extLst>
                               <a:ext uri="{28A0092B-C50C-407E-A947-70E740481C1C}">
                                 <a14:useLocalDpi xmlns:a14="http://schemas.microsoft.com/office/drawing/2010/main" val="0"/>
@@ -21703,7 +21470,7 @@
                           </pic:cNvPicPr>
                         </pic:nvPicPr>
                         <pic:blipFill rotWithShape="1">
-                          <a:blip r:embed="rId15" cstate="print">
+                          <a:blip r:embed="rId14" cstate="print">
                             <a:extLst>
                               <a:ext uri="{28A0092B-C50C-407E-A947-70E740481C1C}">
                                 <a14:useLocalDpi xmlns:a14="http://schemas.microsoft.com/office/drawing/2010/main" val="0"/>
@@ -21827,7 +21594,7 @@
                           </pic:cNvPicPr>
                         </pic:nvPicPr>
                         <pic:blipFill rotWithShape="1">
-                          <a:blip r:embed="rId16" cstate="print">
+                          <a:blip r:embed="rId15" cstate="print">
                             <a:extLst>
                               <a:ext uri="{28A0092B-C50C-407E-A947-70E740481C1C}">
                                 <a14:useLocalDpi xmlns:a14="http://schemas.microsoft.com/office/drawing/2010/main" val="0"/>
@@ -21930,7 +21697,7 @@
                           </pic:cNvPicPr>
                         </pic:nvPicPr>
                         <pic:blipFill rotWithShape="1">
-                          <a:blip r:embed="rId17" cstate="print">
+                          <a:blip r:embed="rId16" cstate="print">
                             <a:extLst>
                               <a:ext uri="{28A0092B-C50C-407E-A947-70E740481C1C}">
                                 <a14:useLocalDpi xmlns:a14="http://schemas.microsoft.com/office/drawing/2010/main" val="0"/>
@@ -22035,7 +21802,7 @@
                           </pic:cNvPicPr>
                         </pic:nvPicPr>
                         <pic:blipFill rotWithShape="1">
-                          <a:blip r:embed="rId18" cstate="print">
+                          <a:blip r:embed="rId17" cstate="print">
                             <a:extLst>
                               <a:ext uri="{28A0092B-C50C-407E-A947-70E740481C1C}">
                                 <a14:useLocalDpi xmlns:a14="http://schemas.microsoft.com/office/drawing/2010/main" val="0"/>
@@ -22139,7 +21906,7 @@
                           </pic:cNvPicPr>
                         </pic:nvPicPr>
                         <pic:blipFill rotWithShape="1">
-                          <a:blip r:embed="rId19" cstate="print">
+                          <a:blip r:embed="rId18" cstate="print">
                             <a:extLst>
                               <a:ext uri="{28A0092B-C50C-407E-A947-70E740481C1C}">
                                 <a14:useLocalDpi xmlns:a14="http://schemas.microsoft.com/office/drawing/2010/main" val="0"/>
@@ -22240,7 +22007,7 @@
                           </pic:cNvPicPr>
                         </pic:nvPicPr>
                         <pic:blipFill rotWithShape="1">
-                          <a:blip r:embed="rId20" cstate="print">
+                          <a:blip r:embed="rId19" cstate="print">
                             <a:extLst>
                               <a:ext uri="{28A0092B-C50C-407E-A947-70E740481C1C}">
                                 <a14:useLocalDpi xmlns:a14="http://schemas.microsoft.com/office/drawing/2010/main" val="0"/>
@@ -22339,7 +22106,7 @@
                           </pic:cNvPicPr>
                         </pic:nvPicPr>
                         <pic:blipFill rotWithShape="1">
-                          <a:blip r:embed="rId21" cstate="print">
+                          <a:blip r:embed="rId20" cstate="print">
                             <a:extLst>
                               <a:ext uri="{28A0092B-C50C-407E-A947-70E740481C1C}">
                                 <a14:useLocalDpi xmlns:a14="http://schemas.microsoft.com/office/drawing/2010/main" val="0"/>
@@ -22403,7 +22170,7 @@
 </file>
 
 <file path=word/endnotes.xml><?xml version="1.0" encoding="utf-8"?>
-<w:endnotes xmlns:wpc="http://schemas.microsoft.com/office/word/2010/wordprocessingCanvas" xmlns:mc="http://schemas.openxmlformats.org/markup-compatibility/2006" xmlns:o="urn:schemas-microsoft-com:office:office" xmlns:r="http://schemas.openxmlformats.org/officeDocument/2006/relationships" xmlns:m="http://schemas.openxmlformats.org/officeDocument/2006/math" xmlns:v="urn:schemas-microsoft-com:vml" xmlns:wp14="http://schemas.microsoft.com/office/word/2010/wordprocessingDrawing" xmlns:wp="http://schemas.openxmlformats.org/drawingml/2006/wordprocessingDrawing" xmlns:w10="urn:schemas-microsoft-com:office:word" xmlns:w="http://schemas.openxmlformats.org/wordprocessingml/2006/main" xmlns:w14="http://schemas.microsoft.com/office/word/2010/wordml" xmlns:wpg="http://schemas.microsoft.com/office/word/2010/wordprocessingGroup" xmlns:wpi="http://schemas.microsoft.com/office/word/2010/wordprocessingInk" xmlns:wne="http://schemas.microsoft.com/office/word/2006/wordml" xmlns:wps="http://schemas.microsoft.com/office/word/2010/wordprocessingShape" mc:Ignorable="w14 wp14">
+<w:endnotes xmlns:wpc="http://schemas.microsoft.com/office/word/2010/wordprocessingCanvas" xmlns:mc="http://schemas.openxmlformats.org/markup-compatibility/2006" xmlns:o="urn:schemas-microsoft-com:office:office" xmlns:r="http://schemas.openxmlformats.org/officeDocument/2006/relationships" xmlns:m="http://schemas.openxmlformats.org/officeDocument/2006/math" xmlns:v="urn:schemas-microsoft-com:vml" xmlns:wp14="http://schemas.microsoft.com/office/word/2010/wordprocessingDrawing" xmlns:wp="http://schemas.openxmlformats.org/drawingml/2006/wordprocessingDrawing" xmlns:w10="urn:schemas-microsoft-com:office:word" xmlns:w="http://schemas.openxmlformats.org/wordprocessingml/2006/main" xmlns:w14="http://schemas.microsoft.com/office/word/2010/wordml" xmlns:w15="http://schemas.microsoft.com/office/word/2012/wordml" xmlns:wpg="http://schemas.microsoft.com/office/word/2010/wordprocessingGroup" xmlns:wpi="http://schemas.microsoft.com/office/word/2010/wordprocessingInk" xmlns:wne="http://schemas.microsoft.com/office/word/2006/wordml" xmlns:wps="http://schemas.microsoft.com/office/word/2010/wordprocessingShape" mc:Ignorable="w14 w15 wp14">
   <w:endnote w:type="separator" w:id="-1">
     <w:p>
       <w:pPr>
@@ -22428,7 +22195,7 @@
 </file>
 
 <file path=word/footnotes.xml><?xml version="1.0" encoding="utf-8"?>
-<w:footnotes xmlns:wpc="http://schemas.microsoft.com/office/word/2010/wordprocessingCanvas" xmlns:mc="http://schemas.openxmlformats.org/markup-compatibility/2006" xmlns:o="urn:schemas-microsoft-com:office:office" xmlns:r="http://schemas.openxmlformats.org/officeDocument/2006/relationships" xmlns:m="http://schemas.openxmlformats.org/officeDocument/2006/math" xmlns:v="urn:schemas-microsoft-com:vml" xmlns:wp14="http://schemas.microsoft.com/office/word/2010/wordprocessingDrawing" xmlns:wp="http://schemas.openxmlformats.org/drawingml/2006/wordprocessingDrawing" xmlns:w10="urn:schemas-microsoft-com:office:word" xmlns:w="http://schemas.openxmlformats.org/wordprocessingml/2006/main" xmlns:w14="http://schemas.microsoft.com/office/word/2010/wordml" xmlns:wpg="http://schemas.microsoft.com/office/word/2010/wordprocessingGroup" xmlns:wpi="http://schemas.microsoft.com/office/word/2010/wordprocessingInk" xmlns:wne="http://schemas.microsoft.com/office/word/2006/wordml" xmlns:wps="http://schemas.microsoft.com/office/word/2010/wordprocessingShape" mc:Ignorable="w14 wp14">
+<w:footnotes xmlns:wpc="http://schemas.microsoft.com/office/word/2010/wordprocessingCanvas" xmlns:mc="http://schemas.openxmlformats.org/markup-compatibility/2006" xmlns:o="urn:schemas-microsoft-com:office:office" xmlns:r="http://schemas.openxmlformats.org/officeDocument/2006/relationships" xmlns:m="http://schemas.openxmlformats.org/officeDocument/2006/math" xmlns:v="urn:schemas-microsoft-com:vml" xmlns:wp14="http://schemas.microsoft.com/office/word/2010/wordprocessingDrawing" xmlns:wp="http://schemas.openxmlformats.org/drawingml/2006/wordprocessingDrawing" xmlns:w10="urn:schemas-microsoft-com:office:word" xmlns:w="http://schemas.openxmlformats.org/wordprocessingml/2006/main" xmlns:w14="http://schemas.microsoft.com/office/word/2010/wordml" xmlns:w15="http://schemas.microsoft.com/office/word/2012/wordml" xmlns:wpg="http://schemas.microsoft.com/office/word/2010/wordprocessingGroup" xmlns:wpi="http://schemas.microsoft.com/office/word/2010/wordprocessingInk" xmlns:wne="http://schemas.microsoft.com/office/word/2006/wordml" xmlns:wps="http://schemas.microsoft.com/office/word/2010/wordprocessingShape" mc:Ignorable="w14 w15 wp14">
   <w:footnote w:type="separator" w:id="-1">
     <w:p>
       <w:pPr>
@@ -22453,7 +22220,7 @@
 </file>
 
 <file path=word/numbering.xml><?xml version="1.0" encoding="utf-8"?>
-<w:numbering xmlns:wpc="http://schemas.microsoft.com/office/word/2010/wordprocessingCanvas" xmlns:mc="http://schemas.openxmlformats.org/markup-compatibility/2006" xmlns:o="urn:schemas-microsoft-com:office:office" xmlns:r="http://schemas.openxmlformats.org/officeDocument/2006/relationships" xmlns:m="http://schemas.openxmlformats.org/officeDocument/2006/math" xmlns:v="urn:schemas-microsoft-com:vml" xmlns:wp14="http://schemas.microsoft.com/office/word/2010/wordprocessingDrawing" xmlns:wp="http://schemas.openxmlformats.org/drawingml/2006/wordprocessingDrawing" xmlns:w10="urn:schemas-microsoft-com:office:word" xmlns:w="http://schemas.openxmlformats.org/wordprocessingml/2006/main" xmlns:w14="http://schemas.microsoft.com/office/word/2010/wordml" xmlns:wpg="http://schemas.microsoft.com/office/word/2010/wordprocessingGroup" xmlns:wpi="http://schemas.microsoft.com/office/word/2010/wordprocessingInk" xmlns:wne="http://schemas.microsoft.com/office/word/2006/wordml" xmlns:wps="http://schemas.microsoft.com/office/word/2010/wordprocessingShape" mc:Ignorable="w14 wp14">
+<w:numbering xmlns:wpc="http://schemas.microsoft.com/office/word/2010/wordprocessingCanvas" xmlns:mc="http://schemas.openxmlformats.org/markup-compatibility/2006" xmlns:o="urn:schemas-microsoft-com:office:office" xmlns:r="http://schemas.openxmlformats.org/officeDocument/2006/relationships" xmlns:m="http://schemas.openxmlformats.org/officeDocument/2006/math" xmlns:v="urn:schemas-microsoft-com:vml" xmlns:wp14="http://schemas.microsoft.com/office/word/2010/wordprocessingDrawing" xmlns:wp="http://schemas.openxmlformats.org/drawingml/2006/wordprocessingDrawing" xmlns:w10="urn:schemas-microsoft-com:office:word" xmlns:w="http://schemas.openxmlformats.org/wordprocessingml/2006/main" xmlns:w14="http://schemas.microsoft.com/office/word/2010/wordml" xmlns:w15="http://schemas.microsoft.com/office/word/2012/wordml" xmlns:wpg="http://schemas.microsoft.com/office/word/2010/wordprocessingGroup" xmlns:wpi="http://schemas.microsoft.com/office/word/2010/wordprocessingInk" xmlns:wne="http://schemas.microsoft.com/office/word/2006/wordml" xmlns:wps="http://schemas.microsoft.com/office/word/2010/wordprocessingShape" mc:Ignorable="w14 w15 wp14">
   <w:abstractNum w:abstractNumId="0">
     <w:nsid w:val="110C3816"/>
     <w:multiLevelType w:val="hybridMultilevel"/>
@@ -23135,7 +22902,7 @@
 </file>
 
 <file path=word/styles.xml><?xml version="1.0" encoding="utf-8"?>
-<w:styles xmlns:mc="http://schemas.openxmlformats.org/markup-compatibility/2006" xmlns:r="http://schemas.openxmlformats.org/officeDocument/2006/relationships" xmlns:w="http://schemas.openxmlformats.org/wordprocessingml/2006/main" xmlns:w14="http://schemas.microsoft.com/office/word/2010/wordml" mc:Ignorable="w14">
+<w:styles xmlns:mc="http://schemas.openxmlformats.org/markup-compatibility/2006" xmlns:r="http://schemas.openxmlformats.org/officeDocument/2006/relationships" xmlns:w="http://schemas.openxmlformats.org/wordprocessingml/2006/main" xmlns:w14="http://schemas.microsoft.com/office/word/2010/wordml" xmlns:w15="http://schemas.microsoft.com/office/word/2012/wordml" mc:Ignorable="w14 w15">
   <w:docDefaults>
     <w:rPrDefault>
       <w:rPr>
@@ -23151,610 +22918,378 @@
       </w:pPr>
     </w:pPrDefault>
   </w:docDefaults>
-  <w:latentStyles w:defLockedState="0" w:defUIPriority="99" w:defSemiHidden="1" w:defUnhideWhenUsed="1" w:defQFormat="0" w:count="267">
-    <w:lsdException w:name="Normal" w:semiHidden="0" w:uiPriority="0" w:unhideWhenUsed="0" w:qFormat="1"/>
-    <w:lsdException w:name="heading 1" w:semiHidden="0" w:uiPriority="9" w:unhideWhenUsed="0" w:qFormat="1"/>
-    <w:lsdException w:name="heading 2" w:uiPriority="9" w:qFormat="1"/>
-    <w:lsdException w:name="heading 3" w:uiPriority="9" w:qFormat="1"/>
-    <w:lsdException w:name="heading 4" w:uiPriority="9" w:qFormat="1"/>
-    <w:lsdException w:name="heading 5" w:uiPriority="9" w:qFormat="1"/>
-    <w:lsdException w:name="heading 6" w:uiPriority="9" w:qFormat="1"/>
-    <w:lsdException w:name="heading 7" w:uiPriority="9" w:qFormat="1"/>
-    <w:lsdException w:name="heading 8" w:uiPriority="9" w:qFormat="1"/>
-    <w:lsdException w:name="heading 9" w:uiPriority="9" w:qFormat="1"/>
-    <w:lsdException w:name="toc 1" w:uiPriority="39" w:qFormat="1"/>
-    <w:lsdException w:name="toc 2" w:uiPriority="39" w:qFormat="1"/>
-    <w:lsdException w:name="toc 3" w:uiPriority="39" w:qFormat="1"/>
-    <w:lsdException w:name="toc 4" w:uiPriority="39"/>
-    <w:lsdException w:name="toc 5" w:uiPriority="39"/>
-    <w:lsdException w:name="toc 6" w:uiPriority="39"/>
-    <w:lsdException w:name="toc 7" w:uiPriority="39"/>
-    <w:lsdException w:name="toc 8" w:uiPriority="39"/>
-    <w:lsdException w:name="toc 9" w:uiPriority="39"/>
-    <w:lsdException w:name="caption" w:uiPriority="35" w:qFormat="1"/>
-    <w:lsdException w:name="Title" w:semiHidden="0" w:uiPriority="10" w:unhideWhenUsed="0" w:qFormat="1"/>
-    <w:lsdException w:name="Default Paragraph Font" w:uiPriority="1"/>
-    <w:lsdException w:name="Subtitle" w:semiHidden="0" w:uiPriority="11" w:unhideWhenUsed="0" w:qFormat="1"/>
-    <w:lsdException w:name="Strong" w:semiHidden="0" w:uiPriority="22" w:unhideWhenUsed="0" w:qFormat="1"/>
-    <w:lsdException w:name="Emphasis" w:semiHidden="0" w:uiPriority="20" w:unhideWhenUsed="0" w:qFormat="1"/>
-    <w:lsdException w:name="Table Grid" w:semiHidden="0" w:uiPriority="59" w:unhideWhenUsed="0"/>
-    <w:lsdException w:name="Placeholder Text" w:unhideWhenUsed="0"/>
-    <w:lsdException w:name="No Spacing" w:semiHidden="0" w:uiPriority="1" w:unhideWhenUsed="0" w:qFormat="1"/>
-    <w:lsdException w:name="Light Shading" w:semiHidden="0" w:uiPriority="60" w:unhideWhenUsed="0"/>
-    <w:lsdException w:name="Light List" w:semiHidden="0" w:uiPriority="61" w:unhideWhenUsed="0"/>
-    <w:lsdException w:name="Light Grid" w:semiHidden="0" w:uiPriority="62" w:unhideWhenUsed="0"/>
-    <w:lsdException w:name="Medium Shading 1" w:semiHidden="0" w:uiPriority="63" w:unhideWhenUsed="0"/>
-    <w:lsdException w:name="Medium Shading 2" w:semiHidden="0" w:uiPriority="64" w:unhideWhenUsed="0"/>
-    <w:lsdException w:name="Medium List 1" w:semiHidden="0" w:uiPriority="65" w:unhideWhenUsed="0"/>
-    <w:lsdException w:name="Medium List 2" w:semiHidden="0" w:uiPriority="66" w:unhideWhenUsed="0"/>
-    <w:lsdException w:name="Medium Grid 1" w:semiHidden="0" w:uiPriority="67" w:unhideWhenUsed="0"/>
-    <w:lsdException w:name="Medium Grid 2" w:semiHidden="0" w:uiPriority="68" w:unhideWhenUsed="0"/>
-    <w:lsdException w:name="Medium Grid 3" w:semiHidden="0" w:uiPriority="69" w:unhideWhenUsed="0"/>
-    <w:lsdException w:name="Dark List" w:semiHidden="0" w:uiPriority="70" w:unhideWhenUsed="0"/>
-    <w:lsdException w:name="Colorful Shading" w:semiHidden="0" w:uiPriority="71" w:unhideWhenUsed="0"/>
-    <w:lsdException w:name="Colorful List" w:semiHidden="0" w:uiPriority="72" w:unhideWhenUsed="0"/>
-    <w:lsdException w:name="Colorful Grid" w:semiHidden="0" w:uiPriority="73" w:unhideWhenUsed="0"/>
-    <w:lsdException w:name="Light Shading Accent 1" w:semiHidden="0" w:uiPriority="60" w:unhideWhenUsed="0"/>
-    <w:lsdException w:name="Light List Accent 1" w:semiHidden="0" w:uiPriority="61" w:unhideWhenUsed="0"/>
-    <w:lsdException w:name="Light Grid Accent 1" w:semiHidden="0" w:uiPriority="62" w:unhideWhenUsed="0"/>
-    <w:lsdException w:name="Medium Shading 1 Accent 1" w:semiHidden="0" w:uiPriority="63" w:unhideWhenUsed="0"/>
-    <w:lsdException w:name="Medium Shading 2 Accent 1" w:semiHidden="0" w:uiPriority="64" w:unhideWhenUsed="0"/>
-    <w:lsdException w:name="Medium List 1 Accent 1" w:semiHidden="0" w:uiPriority="65" w:unhideWhenUsed="0"/>
-    <w:lsdException w:name="Revision" w:unhideWhenUsed="0"/>
-    <w:lsdException w:name="List Paragraph" w:semiHidden="0" w:uiPriority="34" w:unhideWhenUsed="0" w:qFormat="1"/>
-    <w:lsdException w:name="Quote" w:semiHidden="0" w:uiPriority="29" w:unhideWhenUsed="0" w:qFormat="1"/>
-    <w:lsdException w:name="Intense Quote" w:semiHidden="0" w:uiPriority="30" w:unhideWhenUsed="0" w:qFormat="1"/>
-    <w:lsdException w:name="Medium List 2 Accent 1" w:semiHidden="0" w:uiPriority="66" w:unhideWhenUsed="0"/>
-    <w:lsdException w:name="Medium Grid 1 Accent 1" w:semiHidden="0" w:uiPriority="67" w:unhideWhenUsed="0"/>
-    <w:lsdException w:name="Medium Grid 2 Accent 1" w:semiHidden="0" w:uiPriority="68" w:unhideWhenUsed="0"/>
-    <w:lsdException w:name="Medium Grid 3 Accent 1" w:semiHidden="0" w:uiPriority="69" w:unhideWhenUsed="0"/>
-    <w:lsdException w:name="Dark List Accent 1" w:semiHidden="0" w:uiPriority="70" w:unhideWhenUsed="0"/>
-    <w:lsdException w:name="Colorful Shading Accent 1" w:semiHidden="0" w:uiPriority="71" w:unhideWhenUsed="0"/>
-    <w:lsdException w:name="Colorful List Accent 1" w:semiHidden="0" w:uiPriority="72" w:unhideWhenUsed="0"/>
-    <w:lsdException w:name="Colorful Grid Accent 1" w:semiHidden="0" w:uiPriority="73" w:unhideWhenUsed="0"/>
-    <w:lsdException w:name="Light Shading Accent 2" w:semiHidden="0" w:uiPriority="60" w:unhideWhenUsed="0"/>
-    <w:lsdException w:name="Light List Accent 2" w:semiHidden="0" w:uiPriority="61" w:unhideWhenUsed="0"/>
-    <w:lsdException w:name="Light Grid Accent 2" w:semiHidden="0" w:uiPriority="62" w:unhideWhenUsed="0"/>
-    <w:lsdException w:name="Medium Shading 1 Accent 2" w:semiHidden="0" w:uiPriority="63" w:unhideWhenUsed="0"/>
-    <w:lsdException w:name="Medium Shading 2 Accent 2" w:semiHidden="0" w:uiPriority="64" w:unhideWhenUsed="0"/>
-    <w:lsdException w:name="Medium List 1 Accent 2" w:semiHidden="0" w:uiPriority="65" w:unhideWhenUsed="0"/>
-    <w:lsdException w:name="Medium List 2 Accent 2" w:semiHidden="0" w:uiPriority="66" w:unhideWhenUsed="0"/>
-    <w:lsdException w:name="Medium Grid 1 Accent 2" w:semiHidden="0" w:uiPriority="67" w:unhideWhenUsed="0"/>
-    <w:lsdException w:name="Medium Grid 2 Accent 2" w:semiHidden="0" w:uiPriority="68" w:unhideWhenUsed="0"/>
-    <w:lsdException w:name="Medium Grid 3 Accent 2" w:semiHidden="0" w:uiPriority="69" w:unhideWhenUsed="0"/>
-    <w:lsdException w:name="Dark List Accent 2" w:semiHidden="0" w:uiPriority="70" w:unhideWhenUsed="0"/>
-    <w:lsdException w:name="Colorful Shading Accent 2" w:semiHidden="0" w:uiPriority="71" w:unhideWhenUsed="0"/>
-    <w:lsdException w:name="Colorful List Accent 2" w:semiHidden="0" w:uiPriority="72" w:unhideWhenUsed="0"/>
-    <w:lsdException w:name="Colorful Grid Accent 2" w:semiHidden="0" w:uiPriority="73" w:unhideWhenUsed="0"/>
-    <w:lsdException w:name="Light Shading Accent 3" w:semiHidden="0" w:uiPriority="60" w:unhideWhenUsed="0"/>
-    <w:lsdException w:name="Light List Accent 3" w:semiHidden="0" w:uiPriority="61" w:unhideWhenUsed="0"/>
-    <w:lsdException w:name="Light Grid Accent 3" w:semiHidden="0" w:uiPriority="62" w:unhideWhenUsed="0"/>
-    <w:lsdException w:name="Medium Shading 1 Accent 3" w:semiHidden="0" w:uiPriority="63" w:unhideWhenUsed="0"/>
-    <w:lsdException w:name="Medium Shading 2 Accent 3" w:semiHidden="0" w:uiPriority="64" w:unhideWhenUsed="0"/>
-    <w:lsdException w:name="Medium List 1 Accent 3" w:semiHidden="0" w:uiPriority="65" w:unhideWhenUsed="0"/>
-    <w:lsdException w:name="Medium List 2 Accent 3" w:semiHidden="0" w:uiPriority="66" w:unhideWhenUsed="0"/>
-    <w:lsdException w:name="Medium Grid 1 Accent 3" w:semiHidden="0" w:uiPriority="67" w:unhideWhenUsed="0"/>
-    <w:lsdException w:name="Medium Grid 2 Accent 3" w:semiHidden="0" w:uiPriority="68" w:unhideWhenUsed="0"/>
-    <w:lsdException w:name="Medium Grid 3 Accent 3" w:semiHidden="0" w:uiPriority="69" w:unhideWhenUsed="0"/>
-    <w:lsdException w:name="Dark List Accent 3" w:semiHidden="0" w:uiPriority="70" w:unhideWhenUsed="0"/>
-    <w:lsdException w:name="Colorful Shading Accent 3" w:semiHidden="0" w:uiPriority="71" w:unhideWhenUsed="0"/>
-    <w:lsdException w:name="Colorful List Accent 3" w:semiHidden="0" w:uiPriority="72" w:unhideWhenUsed="0"/>
-    <w:lsdException w:name="Colorful Grid Accent 3" w:semiHidden="0" w:uiPriority="73" w:unhideWhenUsed="0"/>
-    <w:lsdException w:name="Light Shading Accent 4" w:semiHidden="0" w:uiPriority="60" w:unhideWhenUsed="0"/>
-    <w:lsdException w:name="Light List Accent 4" w:semiHidden="0" w:uiPriority="61" w:unhideWhenUsed="0"/>
-    <w:lsdException w:name="Light Grid Accent 4" w:semiHidden="0" w:uiPriority="62" w:unhideWhenUsed="0"/>
-    <w:lsdException w:name="Medium Shading 1 Accent 4" w:semiHidden="0" w:uiPriority="63" w:unhideWhenUsed="0"/>
-    <w:lsdException w:name="Medium Shading 2 Accent 4" w:semiHidden="0" w:uiPriority="64" w:unhideWhenUsed="0"/>
-    <w:lsdException w:name="Medium List 1 Accent 4" w:semiHidden="0" w:uiPriority="65" w:unhideWhenUsed="0"/>
-    <w:lsdException w:name="Medium List 2 Accent 4" w:semiHidden="0" w:uiPriority="66" w:unhideWhenUsed="0"/>
-    <w:lsdException w:name="Medium Grid 1 Accent 4" w:semiHidden="0" w:uiPriority="67" w:unhideWhenUsed="0"/>
-    <w:lsdException w:name="Medium Grid 2 Accent 4" w:semiHidden="0" w:uiPriority="68" w:unhideWhenUsed="0"/>
-    <w:lsdException w:name="Medium Grid 3 Accent 4" w:semiHidden="0" w:uiPriority="69" w:unhideWhenUsed="0"/>
-    <w:lsdException w:name="Dark List Accent 4" w:semiHidden="0" w:uiPriority="70" w:unhideWhenUsed="0"/>
-    <w:lsdException w:name="Colorful Shading Accent 4" w:semiHidden="0" w:uiPriority="71" w:unhideWhenUsed="0"/>
-    <w:lsdException w:name="Colorful List Accent 4" w:semiHidden="0" w:uiPriority="72" w:unhideWhenUsed="0"/>
-    <w:lsdException w:name="Colorful Grid Accent 4" w:semiHidden="0" w:uiPriority="73" w:unhideWhenUsed="0"/>
-    <w:lsdException w:name="Light Shading Accent 5" w:semiHidden="0" w:uiPriority="60" w:unhideWhenUsed="0"/>
-    <w:lsdException w:name="Light List Accent 5" w:semiHidden="0" w:uiPriority="61" w:unhideWhenUsed="0"/>
-    <w:lsdException w:name="Light Grid Accent 5" w:semiHidden="0" w:uiPriority="62" w:unhideWhenUsed="0"/>
-    <w:lsdException w:name="Medium Shading 1 Accent 5" w:semiHidden="0" w:uiPriority="63" w:unhideWhenUsed="0"/>
-    <w:lsdException w:name="Medium Shading 2 Accent 5" w:semiHidden="0" w:uiPriority="64" w:unhideWhenUsed="0"/>
-    <w:lsdException w:name="Medium List 1 Accent 5" w:semiHidden="0" w:uiPriority="65" w:unhideWhenUsed="0"/>
-    <w:lsdException w:name="Medium List 2 Accent 5" w:semiHidden="0" w:uiPriority="66" w:unhideWhenUsed="0"/>
-    <w:lsdException w:name="Medium Grid 1 Accent 5" w:semiHidden="0" w:uiPriority="67" w:unhideWhenUsed="0"/>
-    <w:lsdException w:name="Medium Grid 2 Accent 5" w:semiHidden="0" w:uiPriority="68" w:unhideWhenUsed="0"/>
-    <w:lsdException w:name="Medium Grid 3 Accent 5" w:semiHidden="0" w:uiPriority="69" w:unhideWhenUsed="0"/>
-    <w:lsdException w:name="Dark List Accent 5" w:semiHidden="0" w:uiPriority="70" w:unhideWhenUsed="0"/>
-    <w:lsdException w:name="Colorful Shading Accent 5" w:semiHidden="0" w:uiPriority="71" w:unhideWhenUsed="0"/>
-    <w:lsdException w:name="Colorful List Accent 5" w:semiHidden="0" w:uiPriority="72" w:unhideWhenUsed="0"/>
-    <w:lsdException w:name="Colorful Grid Accent 5" w:semiHidden="0" w:uiPriority="73" w:unhideWhenUsed="0"/>
-    <w:lsdException w:name="Light Shading Accent 6" w:semiHidden="0" w:uiPriority="60" w:unhideWhenUsed="0"/>
-    <w:lsdException w:name="Light List Accent 6" w:semiHidden="0" w:uiPriority="61" w:unhideWhenUsed="0"/>
-    <w:lsdException w:name="Light Grid Accent 6" w:semiHidden="0" w:uiPriority="62" w:unhideWhenUsed="0"/>
-    <w:lsdException w:name="Medium Shading 1 Accent 6" w:semiHidden="0" w:uiPriority="63" w:unhideWhenUsed="0"/>
-    <w:lsdException w:name="Medium Shading 2 Accent 6" w:semiHidden="0" w:uiPriority="64" w:unhideWhenUsed="0"/>
-    <w:lsdException w:name="Medium List 1 Accent 6" w:semiHidden="0" w:uiPriority="65" w:unhideWhenUsed="0"/>
-    <w:lsdException w:name="Medium List 2 Accent 6" w:semiHidden="0" w:uiPriority="66" w:unhideWhenUsed="0"/>
-    <w:lsdException w:name="Medium Grid 1 Accent 6" w:semiHidden="0" w:uiPriority="67" w:unhideWhenUsed="0"/>
-    <w:lsdException w:name="Medium Grid 2 Accent 6" w:semiHidden="0" w:uiPriority="68" w:unhideWhenUsed="0"/>
-    <w:lsdException w:name="Medium Grid 3 Accent 6" w:semiHidden="0" w:uiPriority="69" w:unhideWhenUsed="0"/>
-    <w:lsdException w:name="Dark List Accent 6" w:semiHidden="0" w:uiPriority="70" w:unhideWhenUsed="0"/>
-    <w:lsdException w:name="Colorful Shading Accent 6" w:semiHidden="0" w:uiPriority="71" w:unhideWhenUsed="0"/>
-    <w:lsdException w:name="Colorful List Accent 6" w:semiHidden="0" w:uiPriority="72" w:unhideWhenUsed="0"/>
-    <w:lsdException w:name="Colorful Grid Accent 6" w:semiHidden="0" w:uiPriority="73" w:unhideWhenUsed="0"/>
-    <w:lsdException w:name="Subtle Emphasis" w:semiHidden="0" w:uiPriority="19" w:unhideWhenUsed="0" w:qFormat="1"/>
-    <w:lsdException w:name="Intense Emphasis" w:semiHidden="0" w:uiPriority="21" w:unhideWhenUsed="0" w:qFormat="1"/>
-    <w:lsdException w:name="Subtle Reference" w:semiHidden="0" w:uiPriority="31" w:unhideWhenUsed="0" w:qFormat="1"/>
-    <w:lsdException w:name="Intense Reference" w:semiHidden="0" w:uiPriority="32" w:unhideWhenUsed="0" w:qFormat="1"/>
-    <w:lsdException w:name="Book Title" w:semiHidden="0" w:uiPriority="33" w:unhideWhenUsed="0" w:qFormat="1"/>
-    <w:lsdException w:name="Bibliography" w:uiPriority="37"/>
-    <w:lsdException w:name="TOC Heading" w:uiPriority="39" w:qFormat="1"/>
-  </w:latentStyles>
-  <w:style w:type="paragraph" w:default="1" w:styleId="Normal">
-    <w:name w:val="Normal"/>
-    <w:qFormat/>
-  </w:style>
-  <w:style w:type="paragraph" w:styleId="Ttulo1">
-    <w:name w:val="heading 1"/>
-    <w:basedOn w:val="Normal"/>
-    <w:next w:val="Normal"/>
-    <w:link w:val="Ttulo1Car"/>
-    <w:uiPriority w:val="9"/>
-    <w:qFormat/>
-    <w:rsid w:val="00320B6A"/>
-    <w:pPr>
-      <w:keepNext/>
-      <w:keepLines/>
-      <w:spacing w:before="240" w:after="0"/>
-      <w:outlineLvl w:val="0"/>
-    </w:pPr>
-    <w:rPr>
-      <w:rFonts w:asciiTheme="majorHAnsi" w:eastAsiaTheme="majorEastAsia" w:hAnsiTheme="majorHAnsi" w:cstheme="majorBidi"/>
-      <w:color w:val="365F91" w:themeColor="accent1" w:themeShade="BF"/>
-      <w:sz w:val="32"/>
-      <w:szCs w:val="32"/>
-    </w:rPr>
-  </w:style>
-  <w:style w:type="character" w:default="1" w:styleId="Fuentedeprrafopredeter">
-    <w:name w:val="Default Paragraph Font"/>
-    <w:uiPriority w:val="1"/>
-    <w:semiHidden/>
-    <w:unhideWhenUsed/>
-  </w:style>
-  <w:style w:type="table" w:default="1" w:styleId="Tablanormal">
-    <w:name w:val="Normal Table"/>
-    <w:uiPriority w:val="99"/>
-    <w:semiHidden/>
-    <w:unhideWhenUsed/>
-    <w:tblPr>
-      <w:tblInd w:w="0" w:type="dxa"/>
-      <w:tblCellMar>
-        <w:top w:w="0" w:type="dxa"/>
-        <w:left w:w="108" w:type="dxa"/>
-        <w:bottom w:w="0" w:type="dxa"/>
-        <w:right w:w="108" w:type="dxa"/>
-      </w:tblCellMar>
-    </w:tblPr>
-  </w:style>
-  <w:style w:type="numbering" w:default="1" w:styleId="Sinlista">
-    <w:name w:val="No List"/>
-    <w:uiPriority w:val="99"/>
-    <w:semiHidden/>
-    <w:unhideWhenUsed/>
-  </w:style>
-  <w:style w:type="paragraph" w:styleId="Prrafodelista">
-    <w:name w:val="List Paragraph"/>
-    <w:basedOn w:val="Normal"/>
-    <w:uiPriority w:val="34"/>
-    <w:qFormat/>
-    <w:rsid w:val="006365F2"/>
-    <w:pPr>
-      <w:spacing w:after="0" w:line="240" w:lineRule="auto"/>
-      <w:ind w:left="720"/>
-      <w:contextualSpacing/>
-    </w:pPr>
-    <w:rPr>
-      <w:rFonts w:eastAsiaTheme="minorEastAsia"/>
-      <w:sz w:val="24"/>
-      <w:szCs w:val="24"/>
-      <w:lang w:val="es-ES_tradnl" w:eastAsia="es-ES"/>
-    </w:rPr>
-  </w:style>
-  <w:style w:type="table" w:styleId="Tablaconcuadrcula">
-    <w:name w:val="Table Grid"/>
-    <w:basedOn w:val="Tablanormal"/>
-    <w:uiPriority w:val="59"/>
-    <w:rsid w:val="000146A0"/>
-    <w:pPr>
-      <w:spacing w:after="0" w:line="240" w:lineRule="auto"/>
-    </w:pPr>
-    <w:tblPr>
-      <w:tblInd w:w="0" w:type="dxa"/>
-      <w:tblBorders>
-        <w:top w:val="single" w:sz="4" w:space="0" w:color="auto"/>
-        <w:left w:val="single" w:sz="4" w:space="0" w:color="auto"/>
-        <w:bottom w:val="single" w:sz="4" w:space="0" w:color="auto"/>
-        <w:right w:val="single" w:sz="4" w:space="0" w:color="auto"/>
-        <w:insideH w:val="single" w:sz="4" w:space="0" w:color="auto"/>
-        <w:insideV w:val="single" w:sz="4" w:space="0" w:color="auto"/>
-      </w:tblBorders>
-      <w:tblCellMar>
-        <w:top w:w="0" w:type="dxa"/>
-        <w:left w:w="108" w:type="dxa"/>
-        <w:bottom w:w="0" w:type="dxa"/>
-        <w:right w:w="108" w:type="dxa"/>
-      </w:tblCellMar>
-    </w:tblPr>
-  </w:style>
-  <w:style w:type="paragraph" w:styleId="Sinespaciado">
-    <w:name w:val="No Spacing"/>
-    <w:link w:val="SinespaciadoCar"/>
-    <w:uiPriority w:val="1"/>
-    <w:qFormat/>
-    <w:rsid w:val="004563E4"/>
-    <w:pPr>
-      <w:spacing w:after="0" w:line="240" w:lineRule="auto"/>
-    </w:pPr>
-    <w:rPr>
-      <w:rFonts w:eastAsiaTheme="minorEastAsia"/>
-      <w:lang w:eastAsia="es-MX"/>
-    </w:rPr>
-  </w:style>
-  <w:style w:type="character" w:customStyle="1" w:styleId="SinespaciadoCar">
-    <w:name w:val="Sin espaciado Car"/>
-    <w:basedOn w:val="Fuentedeprrafopredeter"/>
-    <w:link w:val="Sinespaciado"/>
-    <w:uiPriority w:val="1"/>
-    <w:rsid w:val="004563E4"/>
-    <w:rPr>
-      <w:rFonts w:eastAsiaTheme="minorEastAsia"/>
-      <w:lang w:eastAsia="es-MX"/>
-    </w:rPr>
-  </w:style>
-  <w:style w:type="character" w:customStyle="1" w:styleId="Ttulo1Car">
-    <w:name w:val="Título 1 Car"/>
-    <w:basedOn w:val="Fuentedeprrafopredeter"/>
-    <w:link w:val="Ttulo1"/>
-    <w:uiPriority w:val="9"/>
-    <w:rsid w:val="00320B6A"/>
-    <w:rPr>
-      <w:rFonts w:asciiTheme="majorHAnsi" w:eastAsiaTheme="majorEastAsia" w:hAnsiTheme="majorHAnsi" w:cstheme="majorBidi"/>
-      <w:color w:val="365F91" w:themeColor="accent1" w:themeShade="BF"/>
-      <w:sz w:val="32"/>
-      <w:szCs w:val="32"/>
-    </w:rPr>
-  </w:style>
-  <w:style w:type="paragraph" w:styleId="Textodeglobo">
-    <w:name w:val="Balloon Text"/>
-    <w:basedOn w:val="Normal"/>
-    <w:link w:val="TextodegloboCar"/>
-    <w:uiPriority w:val="99"/>
-    <w:semiHidden/>
-    <w:unhideWhenUsed/>
-    <w:rsid w:val="00D4497F"/>
-    <w:pPr>
-      <w:spacing w:after="0" w:line="240" w:lineRule="auto"/>
-    </w:pPr>
-    <w:rPr>
-      <w:rFonts w:ascii="Tahoma" w:hAnsi="Tahoma" w:cs="Tahoma"/>
-      <w:sz w:val="16"/>
-      <w:szCs w:val="16"/>
-    </w:rPr>
-  </w:style>
-  <w:style w:type="character" w:customStyle="1" w:styleId="TextodegloboCar">
-    <w:name w:val="Texto de globo Car"/>
-    <w:basedOn w:val="Fuentedeprrafopredeter"/>
-    <w:link w:val="Textodeglobo"/>
-    <w:uiPriority w:val="99"/>
-    <w:semiHidden/>
-    <w:rsid w:val="00D4497F"/>
-    <w:rPr>
-      <w:rFonts w:ascii="Tahoma" w:hAnsi="Tahoma" w:cs="Tahoma"/>
-      <w:sz w:val="16"/>
-      <w:szCs w:val="16"/>
-    </w:rPr>
-  </w:style>
-  <w:style w:type="paragraph" w:styleId="Encabezado">
-    <w:name w:val="header"/>
-    <w:basedOn w:val="Normal"/>
-    <w:link w:val="EncabezadoCar"/>
-    <w:uiPriority w:val="99"/>
-    <w:unhideWhenUsed/>
-    <w:rsid w:val="00154803"/>
-    <w:pPr>
-      <w:tabs>
-        <w:tab w:val="center" w:pos="4419"/>
-        <w:tab w:val="right" w:pos="8838"/>
-      </w:tabs>
-      <w:spacing w:after="0" w:line="240" w:lineRule="auto"/>
-    </w:pPr>
-  </w:style>
-  <w:style w:type="character" w:customStyle="1" w:styleId="EncabezadoCar">
-    <w:name w:val="Encabezado Car"/>
-    <w:basedOn w:val="Fuentedeprrafopredeter"/>
-    <w:link w:val="Encabezado"/>
-    <w:uiPriority w:val="99"/>
-    <w:rsid w:val="00154803"/>
-  </w:style>
-  <w:style w:type="paragraph" w:styleId="Piedepgina">
-    <w:name w:val="footer"/>
-    <w:basedOn w:val="Normal"/>
-    <w:link w:val="PiedepginaCar"/>
-    <w:uiPriority w:val="99"/>
-    <w:unhideWhenUsed/>
-    <w:rsid w:val="00154803"/>
-    <w:pPr>
-      <w:tabs>
-        <w:tab w:val="center" w:pos="4419"/>
-        <w:tab w:val="right" w:pos="8838"/>
-      </w:tabs>
-      <w:spacing w:after="0" w:line="240" w:lineRule="auto"/>
-    </w:pPr>
-  </w:style>
-  <w:style w:type="character" w:customStyle="1" w:styleId="PiedepginaCar">
-    <w:name w:val="Pie de página Car"/>
-    <w:basedOn w:val="Fuentedeprrafopredeter"/>
-    <w:link w:val="Piedepgina"/>
-    <w:uiPriority w:val="99"/>
-    <w:rsid w:val="00154803"/>
-  </w:style>
-  <w:style w:type="paragraph" w:styleId="TtulodeTDC">
-    <w:name w:val="TOC Heading"/>
-    <w:basedOn w:val="Ttulo1"/>
-    <w:next w:val="Normal"/>
-    <w:uiPriority w:val="39"/>
-    <w:semiHidden/>
-    <w:unhideWhenUsed/>
-    <w:qFormat/>
-    <w:rsid w:val="00DA049E"/>
-    <w:pPr>
-      <w:spacing w:before="480"/>
-      <w:outlineLvl w:val="9"/>
-    </w:pPr>
-    <w:rPr>
-      <w:b/>
-      <w:bCs/>
-      <w:sz w:val="28"/>
-      <w:szCs w:val="28"/>
-      <w:lang w:eastAsia="es-MX"/>
-    </w:rPr>
-  </w:style>
-  <w:style w:type="paragraph" w:styleId="TDC2">
-    <w:name w:val="toc 2"/>
-    <w:basedOn w:val="Normal"/>
-    <w:next w:val="Normal"/>
-    <w:autoRedefine/>
-    <w:uiPriority w:val="39"/>
-    <w:semiHidden/>
-    <w:unhideWhenUsed/>
-    <w:qFormat/>
-    <w:rsid w:val="00DA049E"/>
-    <w:pPr>
-      <w:spacing w:after="100"/>
-      <w:ind w:left="220"/>
-    </w:pPr>
-    <w:rPr>
-      <w:rFonts w:eastAsiaTheme="minorEastAsia"/>
-      <w:lang w:eastAsia="es-MX"/>
-    </w:rPr>
-  </w:style>
-  <w:style w:type="paragraph" w:styleId="TDC1">
-    <w:name w:val="toc 1"/>
-    <w:basedOn w:val="Normal"/>
-    <w:next w:val="Normal"/>
-    <w:autoRedefine/>
-    <w:uiPriority w:val="39"/>
-    <w:unhideWhenUsed/>
-    <w:qFormat/>
-    <w:rsid w:val="00DA049E"/>
-    <w:pPr>
-      <w:spacing w:after="100"/>
-    </w:pPr>
-    <w:rPr>
-      <w:rFonts w:eastAsiaTheme="minorEastAsia"/>
-      <w:lang w:eastAsia="es-MX"/>
-    </w:rPr>
-  </w:style>
-  <w:style w:type="paragraph" w:styleId="TDC3">
-    <w:name w:val="toc 3"/>
-    <w:basedOn w:val="Normal"/>
-    <w:next w:val="Normal"/>
-    <w:autoRedefine/>
-    <w:uiPriority w:val="39"/>
-    <w:semiHidden/>
-    <w:unhideWhenUsed/>
-    <w:qFormat/>
-    <w:rsid w:val="00DA049E"/>
-    <w:pPr>
-      <w:spacing w:after="100"/>
-      <w:ind w:left="440"/>
-    </w:pPr>
-    <w:rPr>
-      <w:rFonts w:eastAsiaTheme="minorEastAsia"/>
-      <w:lang w:eastAsia="es-MX"/>
-    </w:rPr>
-  </w:style>
-  <w:style w:type="character" w:styleId="Hipervnculo">
-    <w:name w:val="Hyperlink"/>
-    <w:basedOn w:val="Fuentedeprrafopredeter"/>
-    <w:uiPriority w:val="99"/>
-    <w:unhideWhenUsed/>
-    <w:rsid w:val="00DA049E"/>
-    <w:rPr>
-      <w:color w:val="0000FF" w:themeColor="hyperlink"/>
-      <w:u w:val="single"/>
-    </w:rPr>
-  </w:style>
-  <w:style w:type="character" w:styleId="Hipervnculovisitado">
-    <w:name w:val="FollowedHyperlink"/>
-    <w:basedOn w:val="Fuentedeprrafopredeter"/>
-    <w:uiPriority w:val="99"/>
-    <w:semiHidden/>
-    <w:unhideWhenUsed/>
-    <w:rsid w:val="004E5CE2"/>
-    <w:rPr>
-      <w:color w:val="800080" w:themeColor="followedHyperlink"/>
-      <w:u w:val="single"/>
-    </w:rPr>
-  </w:style>
-</w:styles>
-</file>
-
-<file path=word/stylesWithEffects.xml><?xml version="1.0" encoding="utf-8"?>
-<w:styles xmlns:wpc="http://schemas.microsoft.com/office/word/2010/wordprocessingCanvas" xmlns:mc="http://schemas.openxmlformats.org/markup-compatibility/2006" xmlns:o="urn:schemas-microsoft-com:office:office" xmlns:r="http://schemas.openxmlformats.org/officeDocument/2006/relationships" xmlns:m="http://schemas.openxmlformats.org/officeDocument/2006/math" xmlns:v="urn:schemas-microsoft-com:vml" xmlns:wp14="http://schemas.microsoft.com/office/word/2010/wordprocessingDrawing" xmlns:wp="http://schemas.openxmlformats.org/drawingml/2006/wordprocessingDrawing" xmlns:w10="urn:schemas-microsoft-com:office:word" xmlns:w="http://schemas.openxmlformats.org/wordprocessingml/2006/main" xmlns:w14="http://schemas.microsoft.com/office/word/2010/wordml" xmlns:wpg="http://schemas.microsoft.com/office/word/2010/wordprocessingGroup" xmlns:wpi="http://schemas.microsoft.com/office/word/2010/wordprocessingInk" xmlns:wne="http://schemas.microsoft.com/office/word/2006/wordml" xmlns:wps="http://schemas.microsoft.com/office/word/2010/wordprocessingShape" mc:Ignorable="w14 wp14">
-  <w:docDefaults>
-    <w:rPrDefault>
-      <w:rPr>
-        <w:rFonts w:asciiTheme="minorHAnsi" w:eastAsiaTheme="minorHAnsi" w:hAnsiTheme="minorHAnsi" w:cstheme="minorBidi"/>
-        <w:sz w:val="22"/>
-        <w:szCs w:val="22"/>
-        <w:lang w:val="es-MX" w:eastAsia="en-US" w:bidi="ar-SA"/>
-      </w:rPr>
-    </w:rPrDefault>
-    <w:pPrDefault>
-      <w:pPr>
-        <w:spacing w:after="200" w:line="276" w:lineRule="auto"/>
-      </w:pPr>
-    </w:pPrDefault>
-  </w:docDefaults>
-  <w:latentStyles w:defLockedState="0" w:defUIPriority="99" w:defSemiHidden="1" w:defUnhideWhenUsed="1" w:defQFormat="0" w:count="267">
-    <w:lsdException w:name="Normal" w:semiHidden="0" w:uiPriority="0" w:unhideWhenUsed="0" w:qFormat="1"/>
-    <w:lsdException w:name="heading 1" w:semiHidden="0" w:uiPriority="9" w:unhideWhenUsed="0" w:qFormat="1"/>
-    <w:lsdException w:name="heading 2" w:uiPriority="9" w:qFormat="1"/>
-    <w:lsdException w:name="heading 3" w:uiPriority="9" w:qFormat="1"/>
-    <w:lsdException w:name="heading 4" w:uiPriority="9" w:qFormat="1"/>
-    <w:lsdException w:name="heading 5" w:uiPriority="9" w:qFormat="1"/>
-    <w:lsdException w:name="heading 6" w:uiPriority="9" w:qFormat="1"/>
-    <w:lsdException w:name="heading 7" w:uiPriority="9" w:qFormat="1"/>
-    <w:lsdException w:name="heading 8" w:uiPriority="9" w:qFormat="1"/>
-    <w:lsdException w:name="heading 9" w:uiPriority="9" w:qFormat="1"/>
-    <w:lsdException w:name="toc 1" w:uiPriority="39" w:qFormat="1"/>
-    <w:lsdException w:name="toc 2" w:uiPriority="39" w:qFormat="1"/>
-    <w:lsdException w:name="toc 3" w:uiPriority="39" w:qFormat="1"/>
-    <w:lsdException w:name="toc 4" w:uiPriority="39"/>
-    <w:lsdException w:name="toc 5" w:uiPriority="39"/>
-    <w:lsdException w:name="toc 6" w:uiPriority="39"/>
-    <w:lsdException w:name="toc 7" w:uiPriority="39"/>
-    <w:lsdException w:name="toc 8" w:uiPriority="39"/>
-    <w:lsdException w:name="toc 9" w:uiPriority="39"/>
-    <w:lsdException w:name="caption" w:uiPriority="35" w:qFormat="1"/>
-    <w:lsdException w:name="Title" w:semiHidden="0" w:uiPriority="10" w:unhideWhenUsed="0" w:qFormat="1"/>
-    <w:lsdException w:name="Default Paragraph Font" w:uiPriority="1"/>
-    <w:lsdException w:name="Subtitle" w:semiHidden="0" w:uiPriority="11" w:unhideWhenUsed="0" w:qFormat="1"/>
-    <w:lsdException w:name="Strong" w:semiHidden="0" w:uiPriority="22" w:unhideWhenUsed="0" w:qFormat="1"/>
-    <w:lsdException w:name="Emphasis" w:semiHidden="0" w:uiPriority="20" w:unhideWhenUsed="0" w:qFormat="1"/>
-    <w:lsdException w:name="Table Grid" w:semiHidden="0" w:uiPriority="59" w:unhideWhenUsed="0"/>
-    <w:lsdException w:name="Placeholder Text" w:unhideWhenUsed="0"/>
-    <w:lsdException w:name="No Spacing" w:semiHidden="0" w:uiPriority="1" w:unhideWhenUsed="0" w:qFormat="1"/>
-    <w:lsdException w:name="Light Shading" w:semiHidden="0" w:uiPriority="60" w:unhideWhenUsed="0"/>
-    <w:lsdException w:name="Light List" w:semiHidden="0" w:uiPriority="61" w:unhideWhenUsed="0"/>
-    <w:lsdException w:name="Light Grid" w:semiHidden="0" w:uiPriority="62" w:unhideWhenUsed="0"/>
-    <w:lsdException w:name="Medium Shading 1" w:semiHidden="0" w:uiPriority="63" w:unhideWhenUsed="0"/>
-    <w:lsdException w:name="Medium Shading 2" w:semiHidden="0" w:uiPriority="64" w:unhideWhenUsed="0"/>
-    <w:lsdException w:name="Medium List 1" w:semiHidden="0" w:uiPriority="65" w:unhideWhenUsed="0"/>
-    <w:lsdException w:name="Medium List 2" w:semiHidden="0" w:uiPriority="66" w:unhideWhenUsed="0"/>
-    <w:lsdException w:name="Medium Grid 1" w:semiHidden="0" w:uiPriority="67" w:unhideWhenUsed="0"/>
-    <w:lsdException w:name="Medium Grid 2" w:semiHidden="0" w:uiPriority="68" w:unhideWhenUsed="0"/>
-    <w:lsdException w:name="Medium Grid 3" w:semiHidden="0" w:uiPriority="69" w:unhideWhenUsed="0"/>
-    <w:lsdException w:name="Dark List" w:semiHidden="0" w:uiPriority="70" w:unhideWhenUsed="0"/>
-    <w:lsdException w:name="Colorful Shading" w:semiHidden="0" w:uiPriority="71" w:unhideWhenUsed="0"/>
-    <w:lsdException w:name="Colorful List" w:semiHidden="0" w:uiPriority="72" w:unhideWhenUsed="0"/>
-    <w:lsdException w:name="Colorful Grid" w:semiHidden="0" w:uiPriority="73" w:unhideWhenUsed="0"/>
-    <w:lsdException w:name="Light Shading Accent 1" w:semiHidden="0" w:uiPriority="60" w:unhideWhenUsed="0"/>
-    <w:lsdException w:name="Light List Accent 1" w:semiHidden="0" w:uiPriority="61" w:unhideWhenUsed="0"/>
-    <w:lsdException w:name="Light Grid Accent 1" w:semiHidden="0" w:uiPriority="62" w:unhideWhenUsed="0"/>
-    <w:lsdException w:name="Medium Shading 1 Accent 1" w:semiHidden="0" w:uiPriority="63" w:unhideWhenUsed="0"/>
-    <w:lsdException w:name="Medium Shading 2 Accent 1" w:semiHidden="0" w:uiPriority="64" w:unhideWhenUsed="0"/>
-    <w:lsdException w:name="Medium List 1 Accent 1" w:semiHidden="0" w:uiPriority="65" w:unhideWhenUsed="0"/>
-    <w:lsdException w:name="Revision" w:unhideWhenUsed="0"/>
-    <w:lsdException w:name="List Paragraph" w:semiHidden="0" w:uiPriority="34" w:unhideWhenUsed="0" w:qFormat="1"/>
-    <w:lsdException w:name="Quote" w:semiHidden="0" w:uiPriority="29" w:unhideWhenUsed="0" w:qFormat="1"/>
-    <w:lsdException w:name="Intense Quote" w:semiHidden="0" w:uiPriority="30" w:unhideWhenUsed="0" w:qFormat="1"/>
-    <w:lsdException w:name="Medium List 2 Accent 1" w:semiHidden="0" w:uiPriority="66" w:unhideWhenUsed="0"/>
-    <w:lsdException w:name="Medium Grid 1 Accent 1" w:semiHidden="0" w:uiPriority="67" w:unhideWhenUsed="0"/>
-    <w:lsdException w:name="Medium Grid 2 Accent 1" w:semiHidden="0" w:uiPriority="68" w:unhideWhenUsed="0"/>
-    <w:lsdException w:name="Medium Grid 3 Accent 1" w:semiHidden="0" w:uiPriority="69" w:unhideWhenUsed="0"/>
-    <w:lsdException w:name="Dark List Accent 1" w:semiHidden="0" w:uiPriority="70" w:unhideWhenUsed="0"/>
-    <w:lsdException w:name="Colorful Shading Accent 1" w:semiHidden="0" w:uiPriority="71" w:unhideWhenUsed="0"/>
-    <w:lsdException w:name="Colorful List Accent 1" w:semiHidden="0" w:uiPriority="72" w:unhideWhenUsed="0"/>
-    <w:lsdException w:name="Colorful Grid Accent 1" w:semiHidden="0" w:uiPriority="73" w:unhideWhenUsed="0"/>
-    <w:lsdException w:name="Light Shading Accent 2" w:semiHidden="0" w:uiPriority="60" w:unhideWhenUsed="0"/>
-    <w:lsdException w:name="Light List Accent 2" w:semiHidden="0" w:uiPriority="61" w:unhideWhenUsed="0"/>
-    <w:lsdException w:name="Light Grid Accent 2" w:semiHidden="0" w:uiPriority="62" w:unhideWhenUsed="0"/>
-    <w:lsdException w:name="Medium Shading 1 Accent 2" w:semiHidden="0" w:uiPriority="63" w:unhideWhenUsed="0"/>
-    <w:lsdException w:name="Medium Shading 2 Accent 2" w:semiHidden="0" w:uiPriority="64" w:unhideWhenUsed="0"/>
-    <w:lsdException w:name="Medium List 1 Accent 2" w:semiHidden="0" w:uiPriority="65" w:unhideWhenUsed="0"/>
-    <w:lsdException w:name="Medium List 2 Accent 2" w:semiHidden="0" w:uiPriority="66" w:unhideWhenUsed="0"/>
-    <w:lsdException w:name="Medium Grid 1 Accent 2" w:semiHidden="0" w:uiPriority="67" w:unhideWhenUsed="0"/>
-    <w:lsdException w:name="Medium Grid 2 Accent 2" w:semiHidden="0" w:uiPriority="68" w:unhideWhenUsed="0"/>
-    <w:lsdException w:name="Medium Grid 3 Accent 2" w:semiHidden="0" w:uiPriority="69" w:unhideWhenUsed="0"/>
-    <w:lsdException w:name="Dark List Accent 2" w:semiHidden="0" w:uiPriority="70" w:unhideWhenUsed="0"/>
-    <w:lsdException w:name="Colorful Shading Accent 2" w:semiHidden="0" w:uiPriority="71" w:unhideWhenUsed="0"/>
-    <w:lsdException w:name="Colorful List Accent 2" w:semiHidden="0" w:uiPriority="72" w:unhideWhenUsed="0"/>
-    <w:lsdException w:name="Colorful Grid Accent 2" w:semiHidden="0" w:uiPriority="73" w:unhideWhenUsed="0"/>
-    <w:lsdException w:name="Light Shading Accent 3" w:semiHidden="0" w:uiPriority="60" w:unhideWhenUsed="0"/>
-    <w:lsdException w:name="Light List Accent 3" w:semiHidden="0" w:uiPriority="61" w:unhideWhenUsed="0"/>
-    <w:lsdException w:name="Light Grid Accent 3" w:semiHidden="0" w:uiPriority="62" w:unhideWhenUsed="0"/>
-    <w:lsdException w:name="Medium Shading 1 Accent 3" w:semiHidden="0" w:uiPriority="63" w:unhideWhenUsed="0"/>
-    <w:lsdException w:name="Medium Shading 2 Accent 3" w:semiHidden="0" w:uiPriority="64" w:unhideWhenUsed="0"/>
-    <w:lsdException w:name="Medium List 1 Accent 3" w:semiHidden="0" w:uiPriority="65" w:unhideWhenUsed="0"/>
-    <w:lsdException w:name="Medium List 2 Accent 3" w:semiHidden="0" w:uiPriority="66" w:unhideWhenUsed="0"/>
-    <w:lsdException w:name="Medium Grid 1 Accent 3" w:semiHidden="0" w:uiPriority="67" w:unhideWhenUsed="0"/>
-    <w:lsdException w:name="Medium Grid 2 Accent 3" w:semiHidden="0" w:uiPriority="68" w:unhideWhenUsed="0"/>
-    <w:lsdException w:name="Medium Grid 3 Accent 3" w:semiHidden="0" w:uiPriority="69" w:unhideWhenUsed="0"/>
-    <w:lsdException w:name="Dark List Accent 3" w:semiHidden="0" w:uiPriority="70" w:unhideWhenUsed="0"/>
-    <w:lsdException w:name="Colorful Shading Accent 3" w:semiHidden="0" w:uiPriority="71" w:unhideWhenUsed="0"/>
-    <w:lsdException w:name="Colorful List Accent 3" w:semiHidden="0" w:uiPriority="72" w:unhideWhenUsed="0"/>
-    <w:lsdException w:name="Colorful Grid Accent 3" w:semiHidden="0" w:uiPriority="73" w:unhideWhenUsed="0"/>
-    <w:lsdException w:name="Light Shading Accent 4" w:semiHidden="0" w:uiPriority="60" w:unhideWhenUsed="0"/>
-    <w:lsdException w:name="Light List Accent 4" w:semiHidden="0" w:uiPriority="61" w:unhideWhenUsed="0"/>
-    <w:lsdException w:name="Light Grid Accent 4" w:semiHidden="0" w:uiPriority="62" w:unhideWhenUsed="0"/>
-    <w:lsdException w:name="Medium Shading 1 Accent 4" w:semiHidden="0" w:uiPriority="63" w:unhideWhenUsed="0"/>
-    <w:lsdException w:name="Medium Shading 2 Accent 4" w:semiHidden="0" w:uiPriority="64" w:unhideWhenUsed="0"/>
-    <w:lsdException w:name="Medium List 1 Accent 4" w:semiHidden="0" w:uiPriority="65" w:unhideWhenUsed="0"/>
-    <w:lsdException w:name="Medium List 2 Accent 4" w:semiHidden="0" w:uiPriority="66" w:unhideWhenUsed="0"/>
-    <w:lsdException w:name="Medium Grid 1 Accent 4" w:semiHidden="0" w:uiPriority="67" w:unhideWhenUsed="0"/>
-    <w:lsdException w:name="Medium Grid 2 Accent 4" w:semiHidden="0" w:uiPriority="68" w:unhideWhenUsed="0"/>
-    <w:lsdException w:name="Medium Grid 3 Accent 4" w:semiHidden="0" w:uiPriority="69" w:unhideWhenUsed="0"/>
-    <w:lsdException w:name="Dark List Accent 4" w:semiHidden="0" w:uiPriority="70" w:unhideWhenUsed="0"/>
-    <w:lsdException w:name="Colorful Shading Accent 4" w:semiHidden="0" w:uiPriority="71" w:unhideWhenUsed="0"/>
-    <w:lsdException w:name="Colorful List Accent 4" w:semiHidden="0" w:uiPriority="72" w:unhideWhenUsed="0"/>
-    <w:lsdException w:name="Colorful Grid Accent 4" w:semiHidden="0" w:uiPriority="73" w:unhideWhenUsed="0"/>
-    <w:lsdException w:name="Light Shading Accent 5" w:semiHidden="0" w:uiPriority="60" w:unhideWhenUsed="0"/>
-    <w:lsdException w:name="Light List Accent 5" w:semiHidden="0" w:uiPriority="61" w:unhideWhenUsed="0"/>
-    <w:lsdException w:name="Light Grid Accent 5" w:semiHidden="0" w:uiPriority="62" w:unhideWhenUsed="0"/>
-    <w:lsdException w:name="Medium Shading 1 Accent 5" w:semiHidden="0" w:uiPriority="63" w:unhideWhenUsed="0"/>
-    <w:lsdException w:name="Medium Shading 2 Accent 5" w:semiHidden="0" w:uiPriority="64" w:unhideWhenUsed="0"/>
-    <w:lsdException w:name="Medium List 1 Accent 5" w:semiHidden="0" w:uiPriority="65" w:unhideWhenUsed="0"/>
-    <w:lsdException w:name="Medium List 2 Accent 5" w:semiHidden="0" w:uiPriority="66" w:unhideWhenUsed="0"/>
-    <w:lsdException w:name="Medium Grid 1 Accent 5" w:semiHidden="0" w:uiPriority="67" w:unhideWhenUsed="0"/>
-    <w:lsdException w:name="Medium Grid 2 Accent 5" w:semiHidden="0" w:uiPriority="68" w:unhideWhenUsed="0"/>
-    <w:lsdException w:name="Medium Grid 3 Accent 5" w:semiHidden="0" w:uiPriority="69" w:unhideWhenUsed="0"/>
-    <w:lsdException w:name="Dark List Accent 5" w:semiHidden="0" w:uiPriority="70" w:unhideWhenUsed="0"/>
-    <w:lsdException w:name="Colorful Shading Accent 5" w:semiHidden="0" w:uiPriority="71" w:unhideWhenUsed="0"/>
-    <w:lsdException w:name="Colorful List Accent 5" w:semiHidden="0" w:uiPriority="72" w:unhideWhenUsed="0"/>
-    <w:lsdException w:name="Colorful Grid Accent 5" w:semiHidden="0" w:uiPriority="73" w:unhideWhenUsed="0"/>
-    <w:lsdException w:name="Light Shading Accent 6" w:semiHidden="0" w:uiPriority="60" w:unhideWhenUsed="0"/>
-    <w:lsdException w:name="Light List Accent 6" w:semiHidden="0" w:uiPriority="61" w:unhideWhenUsed="0"/>
-    <w:lsdException w:name="Light Grid Accent 6" w:semiHidden="0" w:uiPriority="62" w:unhideWhenUsed="0"/>
-    <w:lsdException w:name="Medium Shading 1 Accent 6" w:semiHidden="0" w:uiPriority="63" w:unhideWhenUsed="0"/>
-    <w:lsdException w:name="Medium Shading 2 Accent 6" w:semiHidden="0" w:uiPriority="64" w:unhideWhenUsed="0"/>
-    <w:lsdException w:name="Medium List 1 Accent 6" w:semiHidden="0" w:uiPriority="65" w:unhideWhenUsed="0"/>
-    <w:lsdException w:name="Medium List 2 Accent 6" w:semiHidden="0" w:uiPriority="66" w:unhideWhenUsed="0"/>
-    <w:lsdException w:name="Medium Grid 1 Accent 6" w:semiHidden="0" w:uiPriority="67" w:unhideWhenUsed="0"/>
-    <w:lsdException w:name="Medium Grid 2 Accent 6" w:semiHidden="0" w:uiPriority="68" w:unhideWhenUsed="0"/>
-    <w:lsdException w:name="Medium Grid 3 Accent 6" w:semiHidden="0" w:uiPriority="69" w:unhideWhenUsed="0"/>
-    <w:lsdException w:name="Dark List Accent 6" w:semiHidden="0" w:uiPriority="70" w:unhideWhenUsed="0"/>
-    <w:lsdException w:name="Colorful Shading Accent 6" w:semiHidden="0" w:uiPriority="71" w:unhideWhenUsed="0"/>
-    <w:lsdException w:name="Colorful List Accent 6" w:semiHidden="0" w:uiPriority="72" w:unhideWhenUsed="0"/>
-    <w:lsdException w:name="Colorful Grid Accent 6" w:semiHidden="0" w:uiPriority="73" w:unhideWhenUsed="0"/>
-    <w:lsdException w:name="Subtle Emphasis" w:semiHidden="0" w:uiPriority="19" w:unhideWhenUsed="0" w:qFormat="1"/>
-    <w:lsdException w:name="Intense Emphasis" w:semiHidden="0" w:uiPriority="21" w:unhideWhenUsed="0" w:qFormat="1"/>
-    <w:lsdException w:name="Subtle Reference" w:semiHidden="0" w:uiPriority="31" w:unhideWhenUsed="0" w:qFormat="1"/>
-    <w:lsdException w:name="Intense Reference" w:semiHidden="0" w:uiPriority="32" w:unhideWhenUsed="0" w:qFormat="1"/>
-    <w:lsdException w:name="Book Title" w:semiHidden="0" w:uiPriority="33" w:unhideWhenUsed="0" w:qFormat="1"/>
-    <w:lsdException w:name="Bibliography" w:uiPriority="37"/>
-    <w:lsdException w:name="TOC Heading" w:uiPriority="39" w:qFormat="1"/>
+  <w:latentStyles w:defLockedState="0" w:defUIPriority="99" w:defSemiHidden="0" w:defUnhideWhenUsed="0" w:defQFormat="0" w:count="371">
+    <w:lsdException w:name="Normal" w:uiPriority="0" w:qFormat="1"/>
+    <w:lsdException w:name="heading 1" w:uiPriority="9" w:qFormat="1"/>
+    <w:lsdException w:name="heading 2" w:semiHidden="1" w:uiPriority="9" w:unhideWhenUsed="1" w:qFormat="1"/>
+    <w:lsdException w:name="heading 3" w:semiHidden="1" w:uiPriority="9" w:unhideWhenUsed="1" w:qFormat="1"/>
+    <w:lsdException w:name="heading 4" w:semiHidden="1" w:uiPriority="9" w:unhideWhenUsed="1" w:qFormat="1"/>
+    <w:lsdException w:name="heading 5" w:semiHidden="1" w:uiPriority="9" w:unhideWhenUsed="1" w:qFormat="1"/>
+    <w:lsdException w:name="heading 6" w:semiHidden="1" w:uiPriority="9" w:unhideWhenUsed="1" w:qFormat="1"/>
+    <w:lsdException w:name="heading 7" w:semiHidden="1" w:uiPriority="9" w:unhideWhenUsed="1" w:qFormat="1"/>
+    <w:lsdException w:name="heading 8" w:semiHidden="1" w:uiPriority="9" w:unhideWhenUsed="1" w:qFormat="1"/>
+    <w:lsdException w:name="heading 9" w:semiHidden="1" w:uiPriority="9" w:unhideWhenUsed="1" w:qFormat="1"/>
+    <w:lsdException w:name="index 1" w:semiHidden="1" w:unhideWhenUsed="1"/>
+    <w:lsdException w:name="index 2" w:semiHidden="1" w:unhideWhenUsed="1"/>
+    <w:lsdException w:name="index 3" w:semiHidden="1" w:unhideWhenUsed="1"/>
+    <w:lsdException w:name="index 4" w:semiHidden="1" w:unhideWhenUsed="1"/>
+    <w:lsdException w:name="index 5" w:semiHidden="1" w:unhideWhenUsed="1"/>
+    <w:lsdException w:name="index 6" w:semiHidden="1" w:unhideWhenUsed="1"/>
+    <w:lsdException w:name="index 7" w:semiHidden="1" w:unhideWhenUsed="1"/>
+    <w:lsdException w:name="index 8" w:semiHidden="1" w:unhideWhenUsed="1"/>
+    <w:lsdException w:name="index 9" w:semiHidden="1" w:unhideWhenUsed="1"/>
+    <w:lsdException w:name="toc 1" w:semiHidden="1" w:uiPriority="39" w:unhideWhenUsed="1" w:qFormat="1"/>
+    <w:lsdException w:name="toc 2" w:semiHidden="1" w:uiPriority="39" w:unhideWhenUsed="1" w:qFormat="1"/>
+    <w:lsdException w:name="toc 3" w:semiHidden="1" w:uiPriority="39" w:unhideWhenUsed="1" w:qFormat="1"/>
+    <w:lsdException w:name="toc 4" w:semiHidden="1" w:uiPriority="39" w:unhideWhenUsed="1"/>
+    <w:lsdException w:name="toc 5" w:semiHidden="1" w:uiPriority="39" w:unhideWhenUsed="1"/>
+    <w:lsdException w:name="toc 6" w:semiHidden="1" w:uiPriority="39" w:unhideWhenUsed="1"/>
+    <w:lsdException w:name="toc 7" w:semiHidden="1" w:uiPriority="39" w:unhideWhenUsed="1"/>
+    <w:lsdException w:name="toc 8" w:semiHidden="1" w:uiPriority="39" w:unhideWhenUsed="1"/>
+    <w:lsdException w:name="toc 9" w:semiHidden="1" w:uiPriority="39" w:unhideWhenUsed="1"/>
+    <w:lsdException w:name="Normal Indent" w:semiHidden="1" w:unhideWhenUsed="1"/>
+    <w:lsdException w:name="footnote text" w:semiHidden="1" w:unhideWhenUsed="1"/>
+    <w:lsdException w:name="annotation text" w:semiHidden="1" w:unhideWhenUsed="1"/>
+    <w:lsdException w:name="header" w:semiHidden="1" w:unhideWhenUsed="1"/>
+    <w:lsdException w:name="footer" w:semiHidden="1" w:unhideWhenUsed="1"/>
+    <w:lsdException w:name="index heading" w:semiHidden="1" w:unhideWhenUsed="1"/>
+    <w:lsdException w:name="caption" w:semiHidden="1" w:uiPriority="35" w:unhideWhenUsed="1" w:qFormat="1"/>
+    <w:lsdException w:name="table of figures" w:semiHidden="1" w:unhideWhenUsed="1"/>
+    <w:lsdException w:name="envelope address" w:semiHidden="1" w:unhideWhenUsed="1"/>
+    <w:lsdException w:name="envelope return" w:semiHidden="1" w:unhideWhenUsed="1"/>
+    <w:lsdException w:name="footnote reference" w:semiHidden="1" w:unhideWhenUsed="1"/>
+    <w:lsdException w:name="annotation reference" w:semiHidden="1" w:unhideWhenUsed="1"/>
+    <w:lsdException w:name="line number" w:semiHidden="1" w:unhideWhenUsed="1"/>
+    <w:lsdException w:name="page number" w:semiHidden="1" w:unhideWhenUsed="1"/>
+    <w:lsdException w:name="endnote reference" w:semiHidden="1" w:unhideWhenUsed="1"/>
+    <w:lsdException w:name="endnote text" w:semiHidden="1" w:unhideWhenUsed="1"/>
+    <w:lsdException w:name="table of authorities" w:semiHidden="1" w:unhideWhenUsed="1"/>
+    <w:lsdException w:name="macro" w:semiHidden="1" w:unhideWhenUsed="1"/>
+    <w:lsdException w:name="toa heading" w:semiHidden="1" w:unhideWhenUsed="1"/>
+    <w:lsdException w:name="List" w:semiHidden="1" w:unhideWhenUsed="1"/>
+    <w:lsdException w:name="List Bullet" w:semiHidden="1" w:unhideWhenUsed="1"/>
+    <w:lsdException w:name="List Number" w:semiHidden="1" w:unhideWhenUsed="1"/>
+    <w:lsdException w:name="List 2" w:semiHidden="1" w:unhideWhenUsed="1"/>
+    <w:lsdException w:name="List 3" w:semiHidden="1" w:unhideWhenUsed="1"/>
+    <w:lsdException w:name="List 4" w:semiHidden="1" w:unhideWhenUsed="1"/>
+    <w:lsdException w:name="List 5" w:semiHidden="1" w:unhideWhenUsed="1"/>
+    <w:lsdException w:name="List Bullet 2" w:semiHidden="1" w:unhideWhenUsed="1"/>
+    <w:lsdException w:name="List Bullet 3" w:semiHidden="1" w:unhideWhenUsed="1"/>
+    <w:lsdException w:name="List Bullet 4" w:semiHidden="1" w:unhideWhenUsed="1"/>
+    <w:lsdException w:name="List Bullet 5" w:semiHidden="1" w:unhideWhenUsed="1"/>
+    <w:lsdException w:name="List Number 2" w:semiHidden="1" w:unhideWhenUsed="1"/>
+    <w:lsdException w:name="List Number 3" w:semiHidden="1" w:unhideWhenUsed="1"/>
+    <w:lsdException w:name="List Number 4" w:semiHidden="1" w:unhideWhenUsed="1"/>
+    <w:lsdException w:name="List Number 5" w:semiHidden="1" w:unhideWhenUsed="1"/>
+    <w:lsdException w:name="Title" w:uiPriority="10" w:qFormat="1"/>
+    <w:lsdException w:name="Closing" w:semiHidden="1" w:unhideWhenUsed="1"/>
+    <w:lsdException w:name="Signature" w:semiHidden="1" w:unhideWhenUsed="1"/>
+    <w:lsdException w:name="Default Paragraph Font" w:semiHidden="1" w:uiPriority="1" w:unhideWhenUsed="1"/>
+    <w:lsdException w:name="Body Text" w:semiHidden="1" w:unhideWhenUsed="1"/>
+    <w:lsdException w:name="Body Text Indent" w:semiHidden="1" w:unhideWhenUsed="1"/>
+    <w:lsdException w:name="List Continue" w:semiHidden="1" w:unhideWhenUsed="1"/>
+    <w:lsdException w:name="List Continue 2" w:semiHidden="1" w:unhideWhenUsed="1"/>
+    <w:lsdException w:name="List Continue 3" w:semiHidden="1" w:unhideWhenUsed="1"/>
+    <w:lsdException w:name="List Continue 4" w:semiHidden="1" w:unhideWhenUsed="1"/>
+    <w:lsdException w:name="List Continue 5" w:semiHidden="1" w:unhideWhenUsed="1"/>
+    <w:lsdException w:name="Message Header" w:semiHidden="1" w:unhideWhenUsed="1"/>
+    <w:lsdException w:name="Subtitle" w:uiPriority="11" w:qFormat="1"/>
+    <w:lsdException w:name="Salutation" w:semiHidden="1" w:unhideWhenUsed="1"/>
+    <w:lsdException w:name="Date" w:semiHidden="1" w:unhideWhenUsed="1"/>
+    <w:lsdException w:name="Body Text First Indent" w:semiHidden="1" w:unhideWhenUsed="1"/>
+    <w:lsdException w:name="Body Text First Indent 2" w:semiHidden="1" w:unhideWhenUsed="1"/>
+    <w:lsdException w:name="Note Heading" w:semiHidden="1" w:unhideWhenUsed="1"/>
+    <w:lsdException w:name="Body Text 2" w:semiHidden="1" w:unhideWhenUsed="1"/>
+    <w:lsdException w:name="Body Text 3" w:semiHidden="1" w:unhideWhenUsed="1"/>
+    <w:lsdException w:name="Body Text Indent 2" w:semiHidden="1" w:unhideWhenUsed="1"/>
+    <w:lsdException w:name="Body Text Indent 3" w:semiHidden="1" w:unhideWhenUsed="1"/>
+    <w:lsdException w:name="Block Text" w:semiHidden="1" w:unhideWhenUsed="1"/>
+    <w:lsdException w:name="Hyperlink" w:semiHidden="1" w:unhideWhenUsed="1"/>
+    <w:lsdException w:name="FollowedHyperlink" w:semiHidden="1" w:unhideWhenUsed="1"/>
+    <w:lsdException w:name="Strong" w:uiPriority="22" w:qFormat="1"/>
+    <w:lsdException w:name="Emphasis" w:uiPriority="20" w:qFormat="1"/>
+    <w:lsdException w:name="Document Map" w:semiHidden="1" w:unhideWhenUsed="1"/>
+    <w:lsdException w:name="Plain Text" w:semiHidden="1" w:unhideWhenUsed="1"/>
+    <w:lsdException w:name="E-mail Signature" w:semiHidden="1" w:unhideWhenUsed="1"/>
+    <w:lsdException w:name="HTML Top of Form" w:semiHidden="1" w:unhideWhenUsed="1"/>
+    <w:lsdException w:name="HTML Bottom of Form" w:semiHidden="1" w:unhideWhenUsed="1"/>
+    <w:lsdException w:name="Normal (Web)" w:semiHidden="1" w:unhideWhenUsed="1"/>
+    <w:lsdException w:name="HTML Acronym" w:semiHidden="1" w:unhideWhenUsed="1"/>
+    <w:lsdException w:name="HTML Address" w:semiHidden="1" w:unhideWhenUsed="1"/>
+    <w:lsdException w:name="HTML Cite" w:semiHidden="1" w:unhideWhenUsed="1"/>
+    <w:lsdException w:name="HTML Code" w:semiHidden="1" w:unhideWhenUsed="1"/>
+    <w:lsdException w:name="HTML Definition" w:semiHidden="1" w:unhideWhenUsed="1"/>
+    <w:lsdException w:name="HTML Keyboard" w:semiHidden="1" w:unhideWhenUsed="1"/>
+    <w:lsdException w:name="HTML Preformatted" w:semiHidden="1" w:unhideWhenUsed="1"/>
+    <w:lsdException w:name="HTML Sample" w:semiHidden="1" w:unhideWhenUsed="1"/>
+    <w:lsdException w:name="HTML Typewriter" w:semiHidden="1" w:unhideWhenUsed="1"/>
+    <w:lsdException w:name="HTML Variable" w:semiHidden="1" w:unhideWhenUsed="1"/>
+    <w:lsdException w:name="Normal Table" w:semiHidden="1" w:unhideWhenUsed="1"/>
+    <w:lsdException w:name="annotation subject" w:semiHidden="1" w:unhideWhenUsed="1"/>
+    <w:lsdException w:name="No List" w:semiHidden="1" w:unhideWhenUsed="1"/>
+    <w:lsdException w:name="Outline List 1" w:semiHidden="1" w:unhideWhenUsed="1"/>
+    <w:lsdException w:name="Outline List 2" w:semiHidden="1" w:unhideWhenUsed="1"/>
+    <w:lsdException w:name="Outline List 3" w:semiHidden="1" w:unhideWhenUsed="1"/>
+    <w:lsdException w:name="Table Simple 1" w:semiHidden="1" w:unhideWhenUsed="1"/>
+    <w:lsdException w:name="Table Simple 2" w:semiHidden="1" w:unhideWhenUsed="1"/>
+    <w:lsdException w:name="Table Simple 3" w:semiHidden="1" w:unhideWhenUsed="1"/>
+    <w:lsdException w:name="Table Classic 1" w:semiHidden="1" w:unhideWhenUsed="1"/>
+    <w:lsdException w:name="Table Classic 2" w:semiHidden="1" w:unhideWhenUsed="1"/>
+    <w:lsdException w:name="Table Classic 3" w:semiHidden="1" w:unhideWhenUsed="1"/>
+    <w:lsdException w:name="Table Classic 4" w:semiHidden="1" w:unhideWhenUsed="1"/>
+    <w:lsdException w:name="Table Colorful 1" w:semiHidden="1" w:unhideWhenUsed="1"/>
+    <w:lsdException w:name="Table Colorful 2" w:semiHidden="1" w:unhideWhenUsed="1"/>
+    <w:lsdException w:name="Table Colorful 3" w:semiHidden="1" w:unhideWhenUsed="1"/>
+    <w:lsdException w:name="Table Columns 1" w:semiHidden="1" w:unhideWhenUsed="1"/>
+    <w:lsdException w:name="Table Columns 2" w:semiHidden="1" w:unhideWhenUsed="1"/>
+    <w:lsdException w:name="Table Columns 3" w:semiHidden="1" w:unhideWhenUsed="1"/>
+    <w:lsdException w:name="Table Columns 4" w:semiHidden="1" w:unhideWhenUsed="1"/>
+    <w:lsdException w:name="Table Columns 5" w:semiHidden="1" w:unhideWhenUsed="1"/>
+    <w:lsdException w:name="Table Grid 1" w:semiHidden="1" w:unhideWhenUsed="1"/>
+    <w:lsdException w:name="Table Grid 2" w:semiHidden="1" w:unhideWhenUsed="1"/>
+    <w:lsdException w:name="Table Grid 3" w:semiHidden="1" w:unhideWhenUsed="1"/>
+    <w:lsdException w:name="Table Grid 4" w:semiHidden="1" w:unhideWhenUsed="1"/>
+    <w:lsdException w:name="Table Grid 5" w:semiHidden="1" w:unhideWhenUsed="1"/>
+    <w:lsdException w:name="Table Grid 6" w:semiHidden="1" w:unhideWhenUsed="1"/>
+    <w:lsdException w:name="Table Grid 7" w:semiHidden="1" w:unhideWhenUsed="1"/>
+    <w:lsdException w:name="Table Grid 8" w:semiHidden="1" w:unhideWhenUsed="1"/>
+    <w:lsdException w:name="Table List 1" w:semiHidden="1" w:unhideWhenUsed="1"/>
+    <w:lsdException w:name="Table List 2" w:semiHidden="1" w:unhideWhenUsed="1"/>
+    <w:lsdException w:name="Table List 3" w:semiHidden="1" w:unhideWhenUsed="1"/>
+    <w:lsdException w:name="Table List 4" w:semiHidden="1" w:unhideWhenUsed="1"/>
+    <w:lsdException w:name="Table List 5" w:semiHidden="1" w:unhideWhenUsed="1"/>
+    <w:lsdException w:name="Table List 6" w:semiHidden="1" w:unhideWhenUsed="1"/>
+    <w:lsdException w:name="Table List 7" w:semiHidden="1" w:unhideWhenUsed="1"/>
+    <w:lsdException w:name="Table List 8" w:semiHidden="1" w:unhideWhenUsed="1"/>
+    <w:lsdException w:name="Table 3D effects 1" w:semiHidden="1" w:unhideWhenUsed="1"/>
+    <w:lsdException w:name="Table 3D effects 2" w:semiHidden="1" w:unhideWhenUsed="1"/>
+    <w:lsdException w:name="Table 3D effects 3" w:semiHidden="1" w:unhideWhenUsed="1"/>
+    <w:lsdException w:name="Table Contemporary" w:semiHidden="1" w:unhideWhenUsed="1"/>
+    <w:lsdException w:name="Table Elegant" w:semiHidden="1" w:unhideWhenUsed="1"/>
+    <w:lsdException w:name="Table Professional" w:semiHidden="1" w:unhideWhenUsed="1"/>
+    <w:lsdException w:name="Table Subtle 1" w:semiHidden="1" w:unhideWhenUsed="1"/>
+    <w:lsdException w:name="Table Subtle 2" w:semiHidden="1" w:unhideWhenUsed="1"/>
+    <w:lsdException w:name="Table Web 1" w:semiHidden="1" w:unhideWhenUsed="1"/>
+    <w:lsdException w:name="Table Web 2" w:semiHidden="1" w:unhideWhenUsed="1"/>
+    <w:lsdException w:name="Table Web 3" w:semiHidden="1" w:unhideWhenUsed="1"/>
+    <w:lsdException w:name="Balloon Text" w:semiHidden="1" w:unhideWhenUsed="1"/>
+    <w:lsdException w:name="Table Grid" w:uiPriority="59"/>
+    <w:lsdException w:name="Table Theme" w:semiHidden="1" w:unhideWhenUsed="1"/>
+    <w:lsdException w:name="Placeholder Text" w:semiHidden="1"/>
+    <w:lsdException w:name="No Spacing" w:uiPriority="1" w:qFormat="1"/>
+    <w:lsdException w:name="Light Shading" w:uiPriority="60"/>
+    <w:lsdException w:name="Light List" w:uiPriority="61"/>
+    <w:lsdException w:name="Light Grid" w:uiPriority="62"/>
+    <w:lsdException w:name="Medium Shading 1" w:uiPriority="63"/>
+    <w:lsdException w:name="Medium Shading 2" w:uiPriority="64"/>
+    <w:lsdException w:name="Medium List 1" w:uiPriority="65"/>
+    <w:lsdException w:name="Medium List 2" w:uiPriority="66"/>
+    <w:lsdException w:name="Medium Grid 1" w:uiPriority="67"/>
+    <w:lsdException w:name="Medium Grid 2" w:uiPriority="68"/>
+    <w:lsdException w:name="Medium Grid 3" w:uiPriority="69"/>
+    <w:lsdException w:name="Dark List" w:uiPriority="70"/>
+    <w:lsdException w:name="Colorful Shading" w:uiPriority="71"/>
+    <w:lsdException w:name="Colorful List" w:uiPriority="72"/>
+    <w:lsdException w:name="Colorful Grid" w:uiPriority="73"/>
+    <w:lsdException w:name="Light Shading Accent 1" w:uiPriority="60"/>
+    <w:lsdException w:name="Light List Accent 1" w:uiPriority="61"/>
+    <w:lsdException w:name="Light Grid Accent 1" w:uiPriority="62"/>
+    <w:lsdException w:name="Medium Shading 1 Accent 1" w:uiPriority="63"/>
+    <w:lsdException w:name="Medium Shading 2 Accent 1" w:uiPriority="64"/>
+    <w:lsdException w:name="Medium List 1 Accent 1" w:uiPriority="65"/>
+    <w:lsdException w:name="Revision" w:semiHidden="1"/>
+    <w:lsdException w:name="List Paragraph" w:uiPriority="34" w:qFormat="1"/>
+    <w:lsdException w:name="Quote" w:uiPriority="29" w:qFormat="1"/>
+    <w:lsdException w:name="Intense Quote" w:uiPriority="30" w:qFormat="1"/>
+    <w:lsdException w:name="Medium List 2 Accent 1" w:uiPriority="66"/>
+    <w:lsdException w:name="Medium Grid 1 Accent 1" w:uiPriority="67"/>
+    <w:lsdException w:name="Medium Grid 2 Accent 1" w:uiPriority="68"/>
+    <w:lsdException w:name="Medium Grid 3 Accent 1" w:uiPriority="69"/>
+    <w:lsdException w:name="Dark List Accent 1" w:uiPriority="70"/>
+    <w:lsdException w:name="Colorful Shading Accent 1" w:uiPriority="71"/>
+    <w:lsdException w:name="Colorful List Accent 1" w:uiPriority="72"/>
+    <w:lsdException w:name="Colorful Grid Accent 1" w:uiPriority="73"/>
+    <w:lsdException w:name="Light Shading Accent 2" w:uiPriority="60"/>
+    <w:lsdException w:name="Light List Accent 2" w:uiPriority="61"/>
+    <w:lsdException w:name="Light Grid Accent 2" w:uiPriority="62"/>
+    <w:lsdException w:name="Medium Shading 1 Accent 2" w:uiPriority="63"/>
+    <w:lsdException w:name="Medium Shading 2 Accent 2" w:uiPriority="64"/>
+    <w:lsdException w:name="Medium List 1 Accent 2" w:uiPriority="65"/>
+    <w:lsdException w:name="Medium List 2 Accent 2" w:uiPriority="66"/>
+    <w:lsdException w:name="Medium Grid 1 Accent 2" w:uiPriority="67"/>
+    <w:lsdException w:name="Medium Grid 2 Accent 2" w:uiPriority="68"/>
+    <w:lsdException w:name="Medium Grid 3 Accent 2" w:uiPriority="69"/>
+    <w:lsdException w:name="Dark List Accent 2" w:uiPriority="70"/>
+    <w:lsdException w:name="Colorful Shading Accent 2" w:uiPriority="71"/>
+    <w:lsdException w:name="Colorful List Accent 2" w:uiPriority="72"/>
+    <w:lsdException w:name="Colorful Grid Accent 2" w:uiPriority="73"/>
+    <w:lsdException w:name="Light Shading Accent 3" w:uiPriority="60"/>
+    <w:lsdException w:name="Light List Accent 3" w:uiPriority="61"/>
+    <w:lsdException w:name="Light Grid Accent 3" w:uiPriority="62"/>
+    <w:lsdException w:name="Medium Shading 1 Accent 3" w:uiPriority="63"/>
+    <w:lsdException w:name="Medium Shading 2 Accent 3" w:uiPriority="64"/>
+    <w:lsdException w:name="Medium List 1 Accent 3" w:uiPriority="65"/>
+    <w:lsdException w:name="Medium List 2 Accent 3" w:uiPriority="66"/>
+    <w:lsdException w:name="Medium Grid 1 Accent 3" w:uiPriority="67"/>
+    <w:lsdException w:name="Medium Grid 2 Accent 3" w:uiPriority="68"/>
+    <w:lsdException w:name="Medium Grid 3 Accent 3" w:uiPriority="69"/>
+    <w:lsdException w:name="Dark List Accent 3" w:uiPriority="70"/>
+    <w:lsdException w:name="Colorful Shading Accent 3" w:uiPriority="71"/>
+    <w:lsdException w:name="Colorful List Accent 3" w:uiPriority="72"/>
+    <w:lsdException w:name="Colorful Grid Accent 3" w:uiPriority="73"/>
+    <w:lsdException w:name="Light Shading Accent 4" w:uiPriority="60"/>
+    <w:lsdException w:name="Light List Accent 4" w:uiPriority="61"/>
+    <w:lsdException w:name="Light Grid Accent 4" w:uiPriority="62"/>
+    <w:lsdException w:name="Medium Shading 1 Accent 4" w:uiPriority="63"/>
+    <w:lsdException w:name="Medium Shading 2 Accent 4" w:uiPriority="64"/>
+    <w:lsdException w:name="Medium List 1 Accent 4" w:uiPriority="65"/>
+    <w:lsdException w:name="Medium List 2 Accent 4" w:uiPriority="66"/>
+    <w:lsdException w:name="Medium Grid 1 Accent 4" w:uiPriority="67"/>
+    <w:lsdException w:name="Medium Grid 2 Accent 4" w:uiPriority="68"/>
+    <w:lsdException w:name="Medium Grid 3 Accent 4" w:uiPriority="69"/>
+    <w:lsdException w:name="Dark List Accent 4" w:uiPriority="70"/>
+    <w:lsdException w:name="Colorful Shading Accent 4" w:uiPriority="71"/>
+    <w:lsdException w:name="Colorful List Accent 4" w:uiPriority="72"/>
+    <w:lsdException w:name="Colorful Grid Accent 4" w:uiPriority="73"/>
+    <w:lsdException w:name="Light Shading Accent 5" w:uiPriority="60"/>
+    <w:lsdException w:name="Light List Accent 5" w:uiPriority="61"/>
+    <w:lsdException w:name="Light Grid Accent 5" w:uiPriority="62"/>
+    <w:lsdException w:name="Medium Shading 1 Accent 5" w:uiPriority="63"/>
+    <w:lsdException w:name="Medium Shading 2 Accent 5" w:uiPriority="64"/>
+    <w:lsdException w:name="Medium List 1 Accent 5" w:uiPriority="65"/>
+    <w:lsdException w:name="Medium List 2 Accent 5" w:uiPriority="66"/>
+    <w:lsdException w:name="Medium Grid 1 Accent 5" w:uiPriority="67"/>
+    <w:lsdException w:name="Medium Grid 2 Accent 5" w:uiPriority="68"/>
+    <w:lsdException w:name="Medium Grid 3 Accent 5" w:uiPriority="69"/>
+    <w:lsdException w:name="Dark List Accent 5" w:uiPriority="70"/>
+    <w:lsdException w:name="Colorful Shading Accent 5" w:uiPriority="71"/>
+    <w:lsdException w:name="Colorful List Accent 5" w:uiPriority="72"/>
+    <w:lsdException w:name="Colorful Grid Accent 5" w:uiPriority="73"/>
+    <w:lsdException w:name="Light Shading Accent 6" w:uiPriority="60"/>
+    <w:lsdException w:name="Light List Accent 6" w:uiPriority="61"/>
+    <w:lsdException w:name="Light Grid Accent 6" w:uiPriority="62"/>
+    <w:lsdException w:name="Medium Shading 1 Accent 6" w:uiPriority="63"/>
+    <w:lsdException w:name="Medium Shading 2 Accent 6" w:uiPriority="64"/>
+    <w:lsdException w:name="Medium List 1 Accent 6" w:uiPriority="65"/>
+    <w:lsdException w:name="Medium List 2 Accent 6" w:uiPriority="66"/>
+    <w:lsdException w:name="Medium Grid 1 Accent 6" w:uiPriority="67"/>
+    <w:lsdException w:name="Medium Grid 2 Accent 6" w:uiPriority="68"/>
+    <w:lsdException w:name="Medium Grid 3 Accent 6" w:uiPriority="69"/>
+    <w:lsdException w:name="Dark List Accent 6" w:uiPriority="70"/>
+    <w:lsdException w:name="Colorful Shading Accent 6" w:uiPriority="71"/>
+    <w:lsdException w:name="Colorful List Accent 6" w:uiPriority="72"/>
+    <w:lsdException w:name="Colorful Grid Accent 6" w:uiPriority="73"/>
+    <w:lsdException w:name="Subtle Emphasis" w:uiPriority="19" w:qFormat="1"/>
+    <w:lsdException w:name="Intense Emphasis" w:uiPriority="21" w:qFormat="1"/>
+    <w:lsdException w:name="Subtle Reference" w:uiPriority="31" w:qFormat="1"/>
+    <w:lsdException w:name="Intense Reference" w:uiPriority="32" w:qFormat="1"/>
+    <w:lsdException w:name="Book Title" w:uiPriority="33" w:qFormat="1"/>
+    <w:lsdException w:name="Bibliography" w:semiHidden="1" w:uiPriority="37" w:unhideWhenUsed="1"/>
+    <w:lsdException w:name="TOC Heading" w:semiHidden="1" w:uiPriority="39" w:unhideWhenUsed="1" w:qFormat="1"/>
+    <w:lsdException w:name="Plain Table 1" w:uiPriority="41"/>
+    <w:lsdException w:name="Plain Table 2" w:uiPriority="42"/>
+    <w:lsdException w:name="Plain Table 3" w:uiPriority="43"/>
+    <w:lsdException w:name="Plain Table 4" w:uiPriority="44"/>
+    <w:lsdException w:name="Plain Table 5" w:uiPriority="45"/>
+    <w:lsdException w:name="Grid Table Light" w:uiPriority="40"/>
+    <w:lsdException w:name="Grid Table 1 Light" w:uiPriority="46"/>
+    <w:lsdException w:name="Grid Table 2" w:uiPriority="47"/>
+    <w:lsdException w:name="Grid Table 3" w:uiPriority="48"/>
+    <w:lsdException w:name="Grid Table 4" w:uiPriority="49"/>
+    <w:lsdException w:name="Grid Table 5 Dark" w:uiPriority="50"/>
+    <w:lsdException w:name="Grid Table 6 Colorful" w:uiPriority="51"/>
+    <w:lsdException w:name="Grid Table 7 Colorful" w:uiPriority="52"/>
+    <w:lsdException w:name="Grid Table 1 Light Accent 1" w:uiPriority="46"/>
+    <w:lsdException w:name="Grid Table 2 Accent 1" w:uiPriority="47"/>
+    <w:lsdException w:name="Grid Table 3 Accent 1" w:uiPriority="48"/>
+    <w:lsdException w:name="Grid Table 4 Accent 1" w:uiPriority="49"/>
+    <w:lsdException w:name="Grid Table 5 Dark Accent 1" w:uiPriority="50"/>
+    <w:lsdException w:name="Grid Table 6 Colorful Accent 1" w:uiPriority="51"/>
+    <w:lsdException w:name="Grid Table 7 Colorful Accent 1" w:uiPriority="52"/>
+    <w:lsdException w:name="Grid Table 1 Light Accent 2" w:uiPriority="46"/>
+    <w:lsdException w:name="Grid Table 2 Accent 2" w:uiPriority="47"/>
+    <w:lsdException w:name="Grid Table 3 Accent 2" w:uiPriority="48"/>
+    <w:lsdException w:name="Grid Table 4 Accent 2" w:uiPriority="49"/>
+    <w:lsdException w:name="Grid Table 5 Dark Accent 2" w:uiPriority="50"/>
+    <w:lsdException w:name="Grid Table 6 Colorful Accent 2" w:uiPriority="51"/>
+    <w:lsdException w:name="Grid Table 7 Colorful Accent 2" w:uiPriority="52"/>
+    <w:lsdException w:name="Grid Table 1 Light Accent 3" w:uiPriority="46"/>
+    <w:lsdException w:name="Grid Table 2 Accent 3" w:uiPriority="47"/>
+    <w:lsdException w:name="Grid Table 3 Accent 3" w:uiPriority="48"/>
+    <w:lsdException w:name="Grid Table 4 Accent 3" w:uiPriority="49"/>
+    <w:lsdException w:name="Grid Table 5 Dark Accent 3" w:uiPriority="50"/>
+    <w:lsdException w:name="Grid Table 6 Colorful Accent 3" w:uiPriority="51"/>
+    <w:lsdException w:name="Grid Table 7 Colorful Accent 3" w:uiPriority="52"/>
+    <w:lsdException w:name="Grid Table 1 Light Accent 4" w:uiPriority="46"/>
+    <w:lsdException w:name="Grid Table 2 Accent 4" w:uiPriority="47"/>
+    <w:lsdException w:name="Grid Table 3 Accent 4" w:uiPriority="48"/>
+    <w:lsdException w:name="Grid Table 4 Accent 4" w:uiPriority="49"/>
+    <w:lsdException w:name="Grid Table 5 Dark Accent 4" w:uiPriority="50"/>
+    <w:lsdException w:name="Grid Table 6 Colorful Accent 4" w:uiPriority="51"/>
+    <w:lsdException w:name="Grid Table 7 Colorful Accent 4" w:uiPriority="52"/>
+    <w:lsdException w:name="Grid Table 1 Light Accent 5" w:uiPriority="46"/>
+    <w:lsdException w:name="Grid Table 2 Accent 5" w:uiPriority="47"/>
+    <w:lsdException w:name="Grid Table 3 Accent 5" w:uiPriority="48"/>
+    <w:lsdException w:name="Grid Table 4 Accent 5" w:uiPriority="49"/>
+    <w:lsdException w:name="Grid Table 5 Dark Accent 5" w:uiPriority="50"/>
+    <w:lsdException w:name="Grid Table 6 Colorful Accent 5" w:uiPriority="51"/>
+    <w:lsdException w:name="Grid Table 7 Colorful Accent 5" w:uiPriority="52"/>
+    <w:lsdException w:name="Grid Table 1 Light Accent 6" w:uiPriority="46"/>
+    <w:lsdException w:name="Grid Table 2 Accent 6" w:uiPriority="47"/>
+    <w:lsdException w:name="Grid Table 3 Accent 6" w:uiPriority="48"/>
+    <w:lsdException w:name="Grid Table 4 Accent 6" w:uiPriority="49"/>
+    <w:lsdException w:name="Grid Table 5 Dark Accent 6" w:uiPriority="50"/>
+    <w:lsdException w:name="Grid Table 6 Colorful Accent 6" w:uiPriority="51"/>
+    <w:lsdException w:name="Grid Table 7 Colorful Accent 6" w:uiPriority="52"/>
+    <w:lsdException w:name="List Table 1 Light" w:uiPriority="46"/>
+    <w:lsdException w:name="List Table 2" w:uiPriority="47"/>
+    <w:lsdException w:name="List Table 3" w:uiPriority="48"/>
+    <w:lsdException w:name="List Table 4" w:uiPriority="49"/>
+    <w:lsdException w:name="List Table 5 Dark" w:uiPriority="50"/>
+    <w:lsdException w:name="List Table 6 Colorful" w:uiPriority="51"/>
+    <w:lsdException w:name="List Table 7 Colorful" w:uiPriority="52"/>
+    <w:lsdException w:name="List Table 1 Light Accent 1" w:uiPriority="46"/>
+    <w:lsdException w:name="List Table 2 Accent 1" w:uiPriority="47"/>
+    <w:lsdException w:name="List Table 3 Accent 1" w:uiPriority="48"/>
+    <w:lsdException w:name="List Table 4 Accent 1" w:uiPriority="49"/>
+    <w:lsdException w:name="List Table 5 Dark Accent 1" w:uiPriority="50"/>
+    <w:lsdException w:name="List Table 6 Colorful Accent 1" w:uiPriority="51"/>
+    <w:lsdException w:name="List Table 7 Colorful Accent 1" w:uiPriority="52"/>
+    <w:lsdException w:name="List Table 1 Light Accent 2" w:uiPriority="46"/>
+    <w:lsdException w:name="List Table 2 Accent 2" w:uiPriority="47"/>
+    <w:lsdException w:name="List Table 3 Accent 2" w:uiPriority="48"/>
+    <w:lsdException w:name="List Table 4 Accent 2" w:uiPriority="49"/>
+    <w:lsdException w:name="List Table 5 Dark Accent 2" w:uiPriority="50"/>
+    <w:lsdException w:name="List Table 6 Colorful Accent 2" w:uiPriority="51"/>
+    <w:lsdException w:name="List Table 7 Colorful Accent 2" w:uiPriority="52"/>
+    <w:lsdException w:name="List Table 1 Light Accent 3" w:uiPriority="46"/>
+    <w:lsdException w:name="List Table 2 Accent 3" w:uiPriority="47"/>
+    <w:lsdException w:name="List Table 3 Accent 3" w:uiPriority="48"/>
+    <w:lsdException w:name="List Table 4 Accent 3" w:uiPriority="49"/>
+    <w:lsdException w:name="List Table 5 Dark Accent 3" w:uiPriority="50"/>
+    <w:lsdException w:name="List Table 6 Colorful Accent 3" w:uiPriority="51"/>
+    <w:lsdException w:name="List Table 7 Colorful Accent 3" w:uiPriority="52"/>
+    <w:lsdException w:name="List Table 1 Light Accent 4" w:uiPriority="46"/>
+    <w:lsdException w:name="List Table 2 Accent 4" w:uiPriority="47"/>
+    <w:lsdException w:name="List Table 3 Accent 4" w:uiPriority="48"/>
+    <w:lsdException w:name="List Table 4 Accent 4" w:uiPriority="49"/>
+    <w:lsdException w:name="List Table 5 Dark Accent 4" w:uiPriority="50"/>
+    <w:lsdException w:name="List Table 6 Colorful Accent 4" w:uiPriority="51"/>
+    <w:lsdException w:name="List Table 7 Colorful Accent 4" w:uiPriority="52"/>
+    <w:lsdException w:name="List Table 1 Light Accent 5" w:uiPriority="46"/>
+    <w:lsdException w:name="List Table 2 Accent 5" w:uiPriority="47"/>
+    <w:lsdException w:name="List Table 3 Accent 5" w:uiPriority="48"/>
+    <w:lsdException w:name="List Table 4 Accent 5" w:uiPriority="49"/>
+    <w:lsdException w:name="List Table 5 Dark Accent 5" w:uiPriority="50"/>
+    <w:lsdException w:name="List Table 6 Colorful Accent 5" w:uiPriority="51"/>
+    <w:lsdException w:name="List Table 7 Colorful Accent 5" w:uiPriority="52"/>
+    <w:lsdException w:name="List Table 1 Light Accent 6" w:uiPriority="46"/>
+    <w:lsdException w:name="List Table 2 Accent 6" w:uiPriority="47"/>
+    <w:lsdException w:name="List Table 3 Accent 6" w:uiPriority="48"/>
+    <w:lsdException w:name="List Table 4 Accent 6" w:uiPriority="49"/>
+    <w:lsdException w:name="List Table 5 Dark Accent 6" w:uiPriority="50"/>
+    <w:lsdException w:name="List Table 6 Colorful Accent 6" w:uiPriority="51"/>
+    <w:lsdException w:name="List Table 7 Colorful Accent 6" w:uiPriority="52"/>
   </w:latentStyles>
   <w:style w:type="paragraph" w:default="1" w:styleId="Normal">
     <w:name w:val="Normal"/>
@@ -24375,7 +23910,7 @@
 </file>
 
 <file path=customXml/itemProps2.xml><?xml version="1.0" encoding="utf-8"?>
-<ds:datastoreItem xmlns:ds="http://schemas.openxmlformats.org/officeDocument/2006/customXml" ds:itemID="{FE61615C-475E-4A06-B866-9FFFDA6D2534}">
+<ds:datastoreItem xmlns:ds="http://schemas.openxmlformats.org/officeDocument/2006/customXml" ds:itemID="{4DC9B747-7FB1-4B4B-BC43-1C50A940C2DB}">
   <ds:schemaRefs>
     <ds:schemaRef ds:uri="http://schemas.openxmlformats.org/officeDocument/2006/bibliography"/>
   </ds:schemaRefs>

</xml_diff>